<commit_message>
first test method delete in inventory class
</commit_message>
<xml_diff>
--- a/docs/Formato de escenarios y casos de uso_APO2.docx
+++ b/docs/Formato de escenarios y casos de uso_APO2.docx
@@ -50,19 +50,11 @@
           <w:lang w:val="es-CO"/>
         </w:rPr>
       </w:pPr>
-      <w:proofErr w:type="spellStart"/>
       <w:r>
         <w:rPr>
           <w:lang w:val="es-CO"/>
         </w:rPr>
-        <w:t>Andres</w:t>
-      </w:r>
-      <w:proofErr w:type="spellEnd"/>
-      <w:r>
-        <w:rPr>
-          <w:lang w:val="es-CO"/>
-        </w:rPr>
-        <w:t xml:space="preserve"> Parra </w:t>
+        <w:t xml:space="preserve">Andres Parra </w:t>
       </w:r>
       <w:r>
         <w:rPr>
@@ -307,7 +299,6 @@
                 <w:szCs w:val="20"/>
               </w:rPr>
             </w:pPr>
-            <w:proofErr w:type="spellStart"/>
             <w:r>
               <w:rPr>
                 <w:sz w:val="20"/>
@@ -329,7 +320,6 @@
               </w:rPr>
               <w:t>Test</w:t>
             </w:r>
-            <w:proofErr w:type="spellEnd"/>
           </w:p>
         </w:tc>
         <w:tc>
@@ -357,17 +347,8 @@
                 <w:sz w:val="20"/>
                 <w:szCs w:val="20"/>
               </w:rPr>
-              <w:t xml:space="preserve">Una lista de inventario </w:t>
-            </w:r>
-            <w:proofErr w:type="spellStart"/>
-            <w:r>
-              <w:rPr>
-                <w:sz w:val="20"/>
-                <w:szCs w:val="20"/>
-              </w:rPr>
-              <w:t>vacia</w:t>
-            </w:r>
-            <w:proofErr w:type="spellEnd"/>
+              <w:t>Una lista de inventario vacia</w:t>
+            </w:r>
           </w:p>
         </w:tc>
       </w:tr>
@@ -428,7 +409,6 @@
                 <w:szCs w:val="20"/>
               </w:rPr>
             </w:pPr>
-            <w:proofErr w:type="spellStart"/>
             <w:r>
               <w:rPr>
                 <w:sz w:val="20"/>
@@ -443,7 +423,6 @@
               </w:rPr>
               <w:t>Test</w:t>
             </w:r>
-            <w:proofErr w:type="spellEnd"/>
           </w:p>
         </w:tc>
         <w:tc>
@@ -553,41 +532,13 @@
               </w:rPr>
               <w:t>,  desc=“</w:t>
             </w:r>
-            <w:proofErr w:type="spellStart"/>
-            <w:r>
-              <w:rPr>
-                <w:sz w:val="20"/>
-                <w:szCs w:val="20"/>
-                <w:lang w:val="en-US"/>
-              </w:rPr>
-              <w:t>Reloj</w:t>
-            </w:r>
-            <w:proofErr w:type="spellEnd"/>
-            <w:r>
-              <w:rPr>
-                <w:sz w:val="20"/>
-                <w:szCs w:val="20"/>
-                <w:lang w:val="en-US"/>
-              </w:rPr>
-              <w:t xml:space="preserve"> </w:t>
-            </w:r>
-            <w:proofErr w:type="spellStart"/>
-            <w:r>
-              <w:rPr>
-                <w:sz w:val="20"/>
-                <w:szCs w:val="20"/>
-                <w:lang w:val="en-US"/>
-              </w:rPr>
-              <w:t>inteligente</w:t>
-            </w:r>
-            <w:proofErr w:type="spellEnd"/>
-            <w:r>
-              <w:rPr>
-                <w:sz w:val="20"/>
-                <w:szCs w:val="20"/>
-                <w:lang w:val="en-US"/>
-              </w:rPr>
-              <w:t xml:space="preserve">  negro</w:t>
+            <w:r>
+              <w:rPr>
+                <w:sz w:val="20"/>
+                <w:szCs w:val="20"/>
+                <w:lang w:val="en-US"/>
+              </w:rPr>
+              <w:t>Reloj inteligente  negro</w:t>
             </w:r>
             <w:r>
               <w:rPr>
@@ -764,23 +715,21 @@
                 <w:lang w:val="es-CO"/>
               </w:rPr>
             </w:pPr>
-            <w:proofErr w:type="spellStart"/>
             <w:r>
               <w:rPr>
                 <w:sz w:val="20"/>
                 <w:szCs w:val="20"/>
                 <w:lang w:val="es-CO"/>
               </w:rPr>
-              <w:t>name</w:t>
-            </w:r>
-            <w:proofErr w:type="spellEnd"/>
+              <w:t>name = “</w:t>
+            </w:r>
             <w:r>
               <w:rPr>
                 <w:sz w:val="20"/>
                 <w:szCs w:val="20"/>
                 <w:lang w:val="es-CO"/>
               </w:rPr>
-              <w:t xml:space="preserve"> = “</w:t>
+              <w:t>Balón golty</w:t>
             </w:r>
             <w:r>
               <w:rPr>
@@ -788,43 +737,39 @@
                 <w:szCs w:val="20"/>
                 <w:lang w:val="es-CO"/>
               </w:rPr>
-              <w:t xml:space="preserve">Balón </w:t>
-            </w:r>
-            <w:proofErr w:type="spellStart"/>
+              <w:t>”,  desc=“</w:t>
+            </w:r>
             <w:r>
               <w:rPr>
                 <w:sz w:val="20"/>
                 <w:szCs w:val="20"/>
                 <w:lang w:val="es-CO"/>
               </w:rPr>
-              <w:t>golty</w:t>
-            </w:r>
-            <w:proofErr w:type="spellEnd"/>
+              <w:t>Balón para futbol profesio</w:t>
+            </w:r>
             <w:r>
               <w:rPr>
                 <w:sz w:val="20"/>
                 <w:szCs w:val="20"/>
                 <w:lang w:val="es-CO"/>
               </w:rPr>
-              <w:t xml:space="preserve">”,  </w:t>
-            </w:r>
-            <w:proofErr w:type="spellStart"/>
+              <w:t>nal blanco golty</w:t>
+            </w:r>
             <w:r>
               <w:rPr>
                 <w:sz w:val="20"/>
                 <w:szCs w:val="20"/>
                 <w:lang w:val="es-CO"/>
               </w:rPr>
-              <w:t>desc</w:t>
-            </w:r>
-            <w:proofErr w:type="spellEnd"/>
+              <w:t>”, category= “</w:t>
+            </w:r>
             <w:r>
               <w:rPr>
                 <w:sz w:val="20"/>
                 <w:szCs w:val="20"/>
                 <w:lang w:val="es-CO"/>
               </w:rPr>
-              <w:t>=“</w:t>
+              <w:t>Sports</w:t>
             </w:r>
             <w:r>
               <w:rPr>
@@ -832,7 +777,7 @@
                 <w:szCs w:val="20"/>
                 <w:lang w:val="es-CO"/>
               </w:rPr>
-              <w:t>Balón para futbol profesio</w:t>
+              <w:t>”, pri</w:t>
             </w:r>
             <w:r>
               <w:rPr>
@@ -840,122 +785,40 @@
                 <w:szCs w:val="20"/>
                 <w:lang w:val="es-CO"/>
               </w:rPr>
-              <w:t xml:space="preserve">nal blanco </w:t>
-            </w:r>
-            <w:proofErr w:type="spellStart"/>
+              <w:t>c</w:t>
+            </w:r>
             <w:r>
               <w:rPr>
                 <w:sz w:val="20"/>
                 <w:szCs w:val="20"/>
                 <w:lang w:val="es-CO"/>
               </w:rPr>
-              <w:t>golty</w:t>
-            </w:r>
-            <w:proofErr w:type="spellEnd"/>
+              <w:t>e= “</w:t>
+            </w:r>
             <w:r>
               <w:rPr>
                 <w:sz w:val="20"/>
                 <w:szCs w:val="20"/>
                 <w:lang w:val="es-CO"/>
               </w:rPr>
-              <w:t xml:space="preserve">”, </w:t>
-            </w:r>
-            <w:proofErr w:type="spellStart"/>
+              <w:t>8</w:t>
+            </w:r>
             <w:r>
               <w:rPr>
                 <w:sz w:val="20"/>
                 <w:szCs w:val="20"/>
                 <w:lang w:val="es-CO"/>
               </w:rPr>
-              <w:t>category</w:t>
-            </w:r>
-            <w:proofErr w:type="spellEnd"/>
+              <w:t xml:space="preserve">0000”, </w:t>
+            </w:r>
             <w:r>
               <w:rPr>
                 <w:sz w:val="20"/>
                 <w:szCs w:val="20"/>
                 <w:lang w:val="es-CO"/>
               </w:rPr>
-              <w:t>= “</w:t>
-            </w:r>
-            <w:proofErr w:type="spellStart"/>
-            <w:r>
-              <w:rPr>
-                <w:sz w:val="20"/>
-                <w:szCs w:val="20"/>
-                <w:lang w:val="es-CO"/>
-              </w:rPr>
-              <w:t>Sports</w:t>
-            </w:r>
-            <w:proofErr w:type="spellEnd"/>
-            <w:r>
-              <w:rPr>
-                <w:sz w:val="20"/>
-                <w:szCs w:val="20"/>
-                <w:lang w:val="es-CO"/>
-              </w:rPr>
-              <w:t xml:space="preserve">”, </w:t>
-            </w:r>
-            <w:proofErr w:type="spellStart"/>
-            <w:r>
-              <w:rPr>
-                <w:sz w:val="20"/>
-                <w:szCs w:val="20"/>
-                <w:lang w:val="es-CO"/>
-              </w:rPr>
-              <w:t>pri</w:t>
-            </w:r>
-            <w:r>
-              <w:rPr>
-                <w:sz w:val="20"/>
-                <w:szCs w:val="20"/>
-                <w:lang w:val="es-CO"/>
-              </w:rPr>
-              <w:t>c</w:t>
-            </w:r>
-            <w:r>
-              <w:rPr>
-                <w:sz w:val="20"/>
-                <w:szCs w:val="20"/>
-                <w:lang w:val="es-CO"/>
-              </w:rPr>
-              <w:t>e</w:t>
-            </w:r>
-            <w:proofErr w:type="spellEnd"/>
-            <w:r>
-              <w:rPr>
-                <w:sz w:val="20"/>
-                <w:szCs w:val="20"/>
-                <w:lang w:val="es-CO"/>
-              </w:rPr>
-              <w:t>= “</w:t>
-            </w:r>
-            <w:r>
-              <w:rPr>
-                <w:sz w:val="20"/>
-                <w:szCs w:val="20"/>
-                <w:lang w:val="es-CO"/>
-              </w:rPr>
-              <w:t>8</w:t>
-            </w:r>
-            <w:r>
-              <w:rPr>
-                <w:sz w:val="20"/>
-                <w:szCs w:val="20"/>
-                <w:lang w:val="es-CO"/>
-              </w:rPr>
-              <w:t xml:space="preserve">0000”, </w:t>
-            </w:r>
-            <w:proofErr w:type="spellStart"/>
-            <w:r>
-              <w:rPr>
-                <w:sz w:val="20"/>
-                <w:szCs w:val="20"/>
-                <w:lang w:val="es-CO"/>
-              </w:rPr>
               <w:t>quantity</w:t>
             </w:r>
-            <w:proofErr w:type="spellEnd"/>
             <w:r>
               <w:rPr>
                 <w:sz w:val="20"/>
@@ -1058,7 +921,6 @@
                 <w:szCs w:val="20"/>
               </w:rPr>
             </w:pPr>
-            <w:proofErr w:type="spellStart"/>
             <w:r>
               <w:rPr>
                 <w:sz w:val="20"/>
@@ -1073,7 +935,6 @@
               </w:rPr>
               <w:t>Test</w:t>
             </w:r>
-            <w:proofErr w:type="spellEnd"/>
           </w:p>
         </w:tc>
         <w:tc>
@@ -1156,43 +1017,7 @@
                 <w:szCs w:val="20"/>
                 <w:lang w:val="en-US"/>
               </w:rPr>
-              <w:t>name = “Smart Watch Essen”,  desc=“</w:t>
-            </w:r>
-            <w:proofErr w:type="spellStart"/>
-            <w:r>
-              <w:rPr>
-                <w:sz w:val="20"/>
-                <w:szCs w:val="20"/>
-                <w:lang w:val="en-US"/>
-              </w:rPr>
-              <w:t>Reloj</w:t>
-            </w:r>
-            <w:proofErr w:type="spellEnd"/>
-            <w:r>
-              <w:rPr>
-                <w:sz w:val="20"/>
-                <w:szCs w:val="20"/>
-                <w:lang w:val="en-US"/>
-              </w:rPr>
-              <w:t xml:space="preserve"> </w:t>
-            </w:r>
-            <w:proofErr w:type="spellStart"/>
-            <w:r>
-              <w:rPr>
-                <w:sz w:val="20"/>
-                <w:szCs w:val="20"/>
-                <w:lang w:val="en-US"/>
-              </w:rPr>
-              <w:t>inteligente</w:t>
-            </w:r>
-            <w:proofErr w:type="spellEnd"/>
-            <w:r>
-              <w:rPr>
-                <w:sz w:val="20"/>
-                <w:szCs w:val="20"/>
-                <w:lang w:val="en-US"/>
-              </w:rPr>
-              <w:t xml:space="preserve"> de 43mm negro”, category= “Electronics”, pri</w:t>
+              <w:t>name = “Smart Watch Essen”,  desc=“Reloj inteligente de 43mm negro”, category= “Electronics”, pri</w:t>
             </w:r>
             <w:r>
               <w:rPr>
@@ -1257,165 +1082,29 @@
                 <w:lang w:val="es-CO"/>
               </w:rPr>
             </w:pPr>
-            <w:proofErr w:type="spellStart"/>
             <w:r>
               <w:rPr>
                 <w:sz w:val="20"/>
                 <w:szCs w:val="20"/>
                 <w:lang w:val="es-CO"/>
               </w:rPr>
-              <w:t>name</w:t>
-            </w:r>
-            <w:proofErr w:type="spellEnd"/>
+              <w:t>name = “Balón golty”,  desc=“Balón para futbol profesional blanco golty”, category= “Sports”, pri</w:t>
+            </w:r>
             <w:r>
               <w:rPr>
                 <w:sz w:val="20"/>
                 <w:szCs w:val="20"/>
                 <w:lang w:val="es-CO"/>
               </w:rPr>
-              <w:t xml:space="preserve"> = “Balón </w:t>
-            </w:r>
-            <w:proofErr w:type="spellStart"/>
+              <w:t>c</w:t>
+            </w:r>
             <w:r>
               <w:rPr>
                 <w:sz w:val="20"/>
                 <w:szCs w:val="20"/>
                 <w:lang w:val="es-CO"/>
               </w:rPr>
-              <w:t>golty</w:t>
-            </w:r>
-            <w:proofErr w:type="spellEnd"/>
-            <w:r>
-              <w:rPr>
-                <w:sz w:val="20"/>
-                <w:szCs w:val="20"/>
-                <w:lang w:val="es-CO"/>
-              </w:rPr>
-              <w:t xml:space="preserve">”,  </w:t>
-            </w:r>
-            <w:proofErr w:type="spellStart"/>
-            <w:r>
-              <w:rPr>
-                <w:sz w:val="20"/>
-                <w:szCs w:val="20"/>
-                <w:lang w:val="es-CO"/>
-              </w:rPr>
-              <w:t>desc</w:t>
-            </w:r>
-            <w:proofErr w:type="spellEnd"/>
-            <w:r>
-              <w:rPr>
-                <w:sz w:val="20"/>
-                <w:szCs w:val="20"/>
-                <w:lang w:val="es-CO"/>
-              </w:rPr>
-              <w:t xml:space="preserve">=“Balón para futbol profesional blanco </w:t>
-            </w:r>
-            <w:proofErr w:type="spellStart"/>
-            <w:r>
-              <w:rPr>
-                <w:sz w:val="20"/>
-                <w:szCs w:val="20"/>
-                <w:lang w:val="es-CO"/>
-              </w:rPr>
-              <w:t>golty</w:t>
-            </w:r>
-            <w:proofErr w:type="spellEnd"/>
-            <w:r>
-              <w:rPr>
-                <w:sz w:val="20"/>
-                <w:szCs w:val="20"/>
-                <w:lang w:val="es-CO"/>
-              </w:rPr>
-              <w:t xml:space="preserve">”, </w:t>
-            </w:r>
-            <w:proofErr w:type="spellStart"/>
-            <w:r>
-              <w:rPr>
-                <w:sz w:val="20"/>
-                <w:szCs w:val="20"/>
-                <w:lang w:val="es-CO"/>
-              </w:rPr>
-              <w:t>category</w:t>
-            </w:r>
-            <w:proofErr w:type="spellEnd"/>
-            <w:r>
-              <w:rPr>
-                <w:sz w:val="20"/>
-                <w:szCs w:val="20"/>
-                <w:lang w:val="es-CO"/>
-              </w:rPr>
-              <w:t>= “</w:t>
-            </w:r>
-            <w:proofErr w:type="spellStart"/>
-            <w:r>
-              <w:rPr>
-                <w:sz w:val="20"/>
-                <w:szCs w:val="20"/>
-                <w:lang w:val="es-CO"/>
-              </w:rPr>
-              <w:t>Sports</w:t>
-            </w:r>
-            <w:proofErr w:type="spellEnd"/>
-            <w:r>
-              <w:rPr>
-                <w:sz w:val="20"/>
-                <w:szCs w:val="20"/>
-                <w:lang w:val="es-CO"/>
-              </w:rPr>
-              <w:t xml:space="preserve">”, </w:t>
-            </w:r>
-            <w:proofErr w:type="spellStart"/>
-            <w:r>
-              <w:rPr>
-                <w:sz w:val="20"/>
-                <w:szCs w:val="20"/>
-                <w:lang w:val="es-CO"/>
-              </w:rPr>
-              <w:t>pri</w:t>
-            </w:r>
-            <w:r>
-              <w:rPr>
-                <w:sz w:val="20"/>
-                <w:szCs w:val="20"/>
-                <w:lang w:val="es-CO"/>
-              </w:rPr>
-              <w:t>c</w:t>
-            </w:r>
-            <w:r>
-              <w:rPr>
-                <w:sz w:val="20"/>
-                <w:szCs w:val="20"/>
-                <w:lang w:val="es-CO"/>
-              </w:rPr>
-              <w:t>e</w:t>
-            </w:r>
-            <w:proofErr w:type="spellEnd"/>
-            <w:r>
-              <w:rPr>
-                <w:sz w:val="20"/>
-                <w:szCs w:val="20"/>
-                <w:lang w:val="es-CO"/>
-              </w:rPr>
-              <w:t xml:space="preserve">= “80000”, </w:t>
-            </w:r>
-            <w:proofErr w:type="spellStart"/>
-            <w:r>
-              <w:rPr>
-                <w:sz w:val="20"/>
-                <w:szCs w:val="20"/>
-                <w:lang w:val="es-CO"/>
-              </w:rPr>
-              <w:t>quantity</w:t>
-            </w:r>
-            <w:proofErr w:type="spellEnd"/>
-            <w:r>
-              <w:rPr>
-                <w:sz w:val="20"/>
-                <w:szCs w:val="20"/>
-                <w:lang w:val="es-CO"/>
-              </w:rPr>
-              <w:t xml:space="preserve"> = 100</w:t>
+              <w:t>e= “80000”, quantity = 100</w:t>
             </w:r>
           </w:p>
           <w:p>
@@ -1514,7 +1203,6 @@
               </w:rPr>
               <w:t>“</w:t>
             </w:r>
-            <w:proofErr w:type="spellStart"/>
             <w:r>
               <w:rPr>
                 <w:sz w:val="20"/>
@@ -1523,7 +1211,6 @@
               </w:rPr>
               <w:t>Eletronics</w:t>
             </w:r>
-            <w:proofErr w:type="spellEnd"/>
             <w:r>
               <w:rPr>
                 <w:sz w:val="20"/>
@@ -1747,7 +1434,6 @@
                 <w:szCs w:val="20"/>
               </w:rPr>
             </w:pPr>
-            <w:proofErr w:type="spellStart"/>
             <w:r>
               <w:rPr>
                 <w:sz w:val="20"/>
@@ -1769,7 +1455,6 @@
               </w:rPr>
               <w:t>Test</w:t>
             </w:r>
-            <w:proofErr w:type="spellEnd"/>
           </w:p>
         </w:tc>
         <w:tc>
@@ -1852,7 +1537,6 @@
                 <w:szCs w:val="20"/>
               </w:rPr>
             </w:pPr>
-            <w:proofErr w:type="spellStart"/>
             <w:r>
               <w:rPr>
                 <w:sz w:val="20"/>
@@ -1860,7 +1544,6 @@
               </w:rPr>
               <w:t>OrderInventoryTest</w:t>
             </w:r>
-            <w:proofErr w:type="spellEnd"/>
           </w:p>
         </w:tc>
         <w:tc>
@@ -1923,7 +1606,6 @@
                 <w:lang w:val="en-US"/>
               </w:rPr>
             </w:pPr>
-            <w:proofErr w:type="spellStart"/>
             <w:r>
               <w:rPr>
                 <w:color w:val="000000"/>
@@ -1931,9 +1613,8 @@
                 <w:szCs w:val="20"/>
                 <w:lang w:val="en-US"/>
               </w:rPr>
-              <w:t>bName</w:t>
-            </w:r>
-            <w:proofErr w:type="spellEnd"/>
+              <w:t xml:space="preserve">bName=”Alfonso”, list= </w:t>
+            </w:r>
             <w:r>
               <w:rPr>
                 <w:color w:val="000000"/>
@@ -1941,7 +1622,7 @@
                 <w:szCs w:val="20"/>
                 <w:lang w:val="en-US"/>
               </w:rPr>
-              <w:t xml:space="preserve">=”Alfonso”, list= </w:t>
+              <w:t>[</w:t>
             </w:r>
             <w:r>
               <w:rPr>
@@ -1950,9 +1631,8 @@
                 <w:szCs w:val="20"/>
                 <w:lang w:val="en-US"/>
               </w:rPr>
-              <w:t>[</w:t>
-            </w:r>
-            <w:proofErr w:type="spellStart"/>
+              <w:t>product</w:t>
+            </w:r>
             <w:r>
               <w:rPr>
                 <w:color w:val="000000"/>
@@ -1960,26 +1640,7 @@
                 <w:szCs w:val="20"/>
                 <w:lang w:val="en-US"/>
               </w:rPr>
-              <w:t>product</w:t>
-            </w:r>
-            <w:r>
-              <w:rPr>
-                <w:color w:val="000000"/>
-                <w:sz w:val="20"/>
-                <w:szCs w:val="20"/>
-                <w:lang w:val="en-US"/>
-              </w:rPr>
-              <w:t>A</w:t>
-            </w:r>
-            <w:proofErr w:type="spellEnd"/>
-            <w:r>
-              <w:rPr>
-                <w:color w:val="000000"/>
-                <w:sz w:val="20"/>
-                <w:szCs w:val="20"/>
-                <w:lang w:val="en-US"/>
-              </w:rPr>
-              <w:t>]</w:t>
+              <w:t>A]</w:t>
             </w:r>
             <w:r>
               <w:rPr>
@@ -2042,7 +1703,6 @@
                 <w:lang w:val="en-US"/>
               </w:rPr>
             </w:pPr>
-            <w:proofErr w:type="spellStart"/>
             <w:r>
               <w:rPr>
                 <w:color w:val="000000"/>
@@ -2050,9 +1710,8 @@
                 <w:szCs w:val="20"/>
                 <w:lang w:val="en-US"/>
               </w:rPr>
-              <w:t>bName</w:t>
-            </w:r>
-            <w:proofErr w:type="spellEnd"/>
+              <w:t>bName=”</w:t>
+            </w:r>
             <w:r>
               <w:rPr>
                 <w:color w:val="000000"/>
@@ -2060,7 +1719,7 @@
                 <w:szCs w:val="20"/>
                 <w:lang w:val="en-US"/>
               </w:rPr>
-              <w:t>=”</w:t>
+              <w:t>Enrique</w:t>
             </w:r>
             <w:r>
               <w:rPr>
@@ -2069,7 +1728,7 @@
                 <w:szCs w:val="20"/>
                 <w:lang w:val="en-US"/>
               </w:rPr>
-              <w:t>Enrique</w:t>
+              <w:t xml:space="preserve">”, list= </w:t>
             </w:r>
             <w:r>
               <w:rPr>
@@ -2078,56 +1737,7 @@
                 <w:szCs w:val="20"/>
                 <w:lang w:val="en-US"/>
               </w:rPr>
-              <w:t xml:space="preserve">”, list= </w:t>
-            </w:r>
-            <w:r>
-              <w:rPr>
-                <w:color w:val="000000"/>
-                <w:sz w:val="20"/>
-                <w:szCs w:val="20"/>
-                <w:lang w:val="en-US"/>
-              </w:rPr>
-              <w:t>[</w:t>
-            </w:r>
-            <w:proofErr w:type="spellStart"/>
-            <w:r>
-              <w:rPr>
-                <w:color w:val="000000"/>
-                <w:sz w:val="20"/>
-                <w:szCs w:val="20"/>
-                <w:lang w:val="en-US"/>
-              </w:rPr>
-              <w:t>productB</w:t>
-            </w:r>
-            <w:proofErr w:type="spellEnd"/>
-            <w:r>
-              <w:rPr>
-                <w:color w:val="000000"/>
-                <w:sz w:val="20"/>
-                <w:szCs w:val="20"/>
-                <w:lang w:val="en-US"/>
-              </w:rPr>
-              <w:t xml:space="preserve">, </w:t>
-            </w:r>
-            <w:proofErr w:type="spellStart"/>
-            <w:r>
-              <w:rPr>
-                <w:color w:val="000000"/>
-                <w:sz w:val="20"/>
-                <w:szCs w:val="20"/>
-                <w:lang w:val="en-US"/>
-              </w:rPr>
-              <w:t>productC</w:t>
-            </w:r>
-            <w:proofErr w:type="spellEnd"/>
-            <w:r>
-              <w:rPr>
-                <w:color w:val="000000"/>
-                <w:sz w:val="20"/>
-                <w:szCs w:val="20"/>
-                <w:lang w:val="en-US"/>
-              </w:rPr>
-              <w:t>]</w:t>
+              <w:t>[productB, productC]</w:t>
             </w:r>
             <w:r>
               <w:rPr>
@@ -2234,7 +1844,6 @@
                 <w:szCs w:val="20"/>
               </w:rPr>
             </w:pPr>
-            <w:proofErr w:type="spellStart"/>
             <w:r>
               <w:rPr>
                 <w:sz w:val="20"/>
@@ -2242,7 +1851,6 @@
               </w:rPr>
               <w:t>OrderInventoryTest</w:t>
             </w:r>
-            <w:proofErr w:type="spellEnd"/>
           </w:p>
         </w:tc>
         <w:tc>
@@ -2305,7 +1913,6 @@
                 <w:lang w:val="en-US"/>
               </w:rPr>
             </w:pPr>
-            <w:proofErr w:type="spellStart"/>
             <w:r>
               <w:rPr>
                 <w:color w:val="000000"/>
@@ -2313,9 +1920,8 @@
                 <w:szCs w:val="20"/>
                 <w:lang w:val="en-US"/>
               </w:rPr>
-              <w:t>bName</w:t>
-            </w:r>
-            <w:proofErr w:type="spellEnd"/>
+              <w:t xml:space="preserve">bName=”Alfonso”, list= </w:t>
+            </w:r>
             <w:r>
               <w:rPr>
                 <w:color w:val="000000"/>
@@ -2323,7 +1929,7 @@
                 <w:szCs w:val="20"/>
                 <w:lang w:val="en-US"/>
               </w:rPr>
-              <w:t xml:space="preserve">=”Alfonso”, list= </w:t>
+              <w:t>[</w:t>
             </w:r>
             <w:r>
               <w:rPr>
@@ -2332,9 +1938,8 @@
                 <w:szCs w:val="20"/>
                 <w:lang w:val="en-US"/>
               </w:rPr>
-              <w:t>[</w:t>
-            </w:r>
-            <w:proofErr w:type="spellStart"/>
+              <w:t>product</w:t>
+            </w:r>
             <w:r>
               <w:rPr>
                 <w:color w:val="000000"/>
@@ -2342,26 +1947,7 @@
                 <w:szCs w:val="20"/>
                 <w:lang w:val="en-US"/>
               </w:rPr>
-              <w:t>product</w:t>
-            </w:r>
-            <w:r>
-              <w:rPr>
-                <w:color w:val="000000"/>
-                <w:sz w:val="20"/>
-                <w:szCs w:val="20"/>
-                <w:lang w:val="en-US"/>
-              </w:rPr>
-              <w:t>A</w:t>
-            </w:r>
-            <w:proofErr w:type="spellEnd"/>
-            <w:r>
-              <w:rPr>
-                <w:color w:val="000000"/>
-                <w:sz w:val="20"/>
-                <w:szCs w:val="20"/>
-                <w:lang w:val="en-US"/>
-              </w:rPr>
-              <w:t>]</w:t>
+              <w:t>A]</w:t>
             </w:r>
             <w:r>
               <w:rPr>
@@ -2424,7 +2010,6 @@
                 <w:lang w:val="en-US"/>
               </w:rPr>
             </w:pPr>
-            <w:proofErr w:type="spellStart"/>
             <w:r>
               <w:rPr>
                 <w:color w:val="000000"/>
@@ -2432,57 +2017,7 @@
                 <w:szCs w:val="20"/>
                 <w:lang w:val="en-US"/>
               </w:rPr>
-              <w:t>bName</w:t>
-            </w:r>
-            <w:proofErr w:type="spellEnd"/>
-            <w:r>
-              <w:rPr>
-                <w:color w:val="000000"/>
-                <w:sz w:val="20"/>
-                <w:szCs w:val="20"/>
-                <w:lang w:val="en-US"/>
-              </w:rPr>
-              <w:t>=”Enrique”, list= [</w:t>
-            </w:r>
-            <w:proofErr w:type="spellStart"/>
-            <w:r>
-              <w:rPr>
-                <w:color w:val="000000"/>
-                <w:sz w:val="20"/>
-                <w:szCs w:val="20"/>
-                <w:lang w:val="en-US"/>
-              </w:rPr>
-              <w:t>productB</w:t>
-            </w:r>
-            <w:proofErr w:type="spellEnd"/>
-            <w:r>
-              <w:rPr>
-                <w:color w:val="000000"/>
-                <w:sz w:val="20"/>
-                <w:szCs w:val="20"/>
-                <w:lang w:val="en-US"/>
-              </w:rPr>
-              <w:t xml:space="preserve">, </w:t>
-            </w:r>
-            <w:proofErr w:type="spellStart"/>
-            <w:r>
-              <w:rPr>
-                <w:color w:val="000000"/>
-                <w:sz w:val="20"/>
-                <w:szCs w:val="20"/>
-                <w:lang w:val="en-US"/>
-              </w:rPr>
-              <w:t>productC</w:t>
-            </w:r>
-            <w:proofErr w:type="spellEnd"/>
-            <w:r>
-              <w:rPr>
-                <w:color w:val="000000"/>
-                <w:sz w:val="20"/>
-                <w:szCs w:val="20"/>
-                <w:lang w:val="en-US"/>
-              </w:rPr>
-              <w:t>],total=</w:t>
+              <w:t>bName=”Enrique”, list= [productB, productC],total=</w:t>
             </w:r>
             <w:r>
               <w:rPr>
@@ -2536,7 +2071,6 @@
                 <w:lang w:val="en-US"/>
               </w:rPr>
             </w:pPr>
-            <w:proofErr w:type="spellStart"/>
             <w:r>
               <w:rPr>
                 <w:color w:val="000000"/>
@@ -2544,9 +2078,8 @@
                 <w:szCs w:val="20"/>
                 <w:lang w:val="en-US"/>
               </w:rPr>
-              <w:t>bName</w:t>
-            </w:r>
-            <w:proofErr w:type="spellEnd"/>
+              <w:t>bName=”</w:t>
+            </w:r>
             <w:r>
               <w:rPr>
                 <w:color w:val="000000"/>
@@ -2554,7 +2087,7 @@
                 <w:szCs w:val="20"/>
                 <w:lang w:val="en-US"/>
               </w:rPr>
-              <w:t>=”</w:t>
+              <w:t>Pedro</w:t>
             </w:r>
             <w:r>
               <w:rPr>
@@ -2563,7 +2096,7 @@
                 <w:szCs w:val="20"/>
                 <w:lang w:val="en-US"/>
               </w:rPr>
-              <w:t>Pedro</w:t>
+              <w:t>”, list= [product</w:t>
             </w:r>
             <w:r>
               <w:rPr>
@@ -2572,9 +2105,8 @@
                 <w:szCs w:val="20"/>
                 <w:lang w:val="en-US"/>
               </w:rPr>
-              <w:t>”, list= [</w:t>
-            </w:r>
-            <w:proofErr w:type="spellStart"/>
+              <w:t>F</w:t>
+            </w:r>
             <w:r>
               <w:rPr>
                 <w:color w:val="000000"/>
@@ -2582,7 +2114,7 @@
                 <w:szCs w:val="20"/>
                 <w:lang w:val="en-US"/>
               </w:rPr>
-              <w:t>product</w:t>
+              <w:t>, product</w:t>
             </w:r>
             <w:r>
               <w:rPr>
@@ -2591,38 +2123,8 @@
                 <w:szCs w:val="20"/>
                 <w:lang w:val="en-US"/>
               </w:rPr>
-              <w:t>F</w:t>
-            </w:r>
-            <w:proofErr w:type="spellEnd"/>
-            <w:r>
-              <w:rPr>
-                <w:color w:val="000000"/>
-                <w:sz w:val="20"/>
-                <w:szCs w:val="20"/>
-                <w:lang w:val="en-US"/>
-              </w:rPr>
-              <w:t xml:space="preserve">, </w:t>
-            </w:r>
-            <w:proofErr w:type="spellStart"/>
-            <w:r>
-              <w:rPr>
-                <w:color w:val="000000"/>
-                <w:sz w:val="20"/>
-                <w:szCs w:val="20"/>
-                <w:lang w:val="en-US"/>
-              </w:rPr>
-              <w:t>product</w:t>
-            </w:r>
-            <w:r>
-              <w:rPr>
-                <w:color w:val="000000"/>
-                <w:sz w:val="20"/>
-                <w:szCs w:val="20"/>
-                <w:lang w:val="en-US"/>
-              </w:rPr>
               <w:t>A</w:t>
             </w:r>
-            <w:proofErr w:type="spellEnd"/>
             <w:r>
               <w:rPr>
                 <w:color w:val="000000"/>
@@ -2700,7 +2202,6 @@
                 <w:lang w:val="en-US"/>
               </w:rPr>
             </w:pPr>
-            <w:proofErr w:type="spellStart"/>
             <w:r>
               <w:rPr>
                 <w:color w:val="000000"/>
@@ -2708,9 +2209,8 @@
                 <w:szCs w:val="20"/>
                 <w:lang w:val="en-US"/>
               </w:rPr>
-              <w:t>bName</w:t>
-            </w:r>
-            <w:proofErr w:type="spellEnd"/>
+              <w:t>bName=”</w:t>
+            </w:r>
             <w:r>
               <w:rPr>
                 <w:color w:val="000000"/>
@@ -2718,7 +2218,7 @@
                 <w:szCs w:val="20"/>
                 <w:lang w:val="en-US"/>
               </w:rPr>
-              <w:t>=”</w:t>
+              <w:t>F</w:t>
             </w:r>
             <w:r>
               <w:rPr>
@@ -2727,7 +2227,7 @@
                 <w:szCs w:val="20"/>
                 <w:lang w:val="en-US"/>
               </w:rPr>
-              <w:t>F</w:t>
+              <w:t>rancis</w:t>
             </w:r>
             <w:r>
               <w:rPr>
@@ -2736,7 +2236,7 @@
                 <w:szCs w:val="20"/>
                 <w:lang w:val="en-US"/>
               </w:rPr>
-              <w:t>rancis</w:t>
+              <w:t>”, list= [</w:t>
             </w:r>
             <w:r>
               <w:rPr>
@@ -2745,9 +2245,8 @@
                 <w:szCs w:val="20"/>
                 <w:lang w:val="en-US"/>
               </w:rPr>
-              <w:t>”, list= [</w:t>
-            </w:r>
-            <w:proofErr w:type="spellStart"/>
+              <w:t>productS</w:t>
+            </w:r>
             <w:r>
               <w:rPr>
                 <w:color w:val="000000"/>
@@ -2755,37 +2254,7 @@
                 <w:szCs w:val="20"/>
                 <w:lang w:val="en-US"/>
               </w:rPr>
-              <w:t>productS</w:t>
-            </w:r>
-            <w:proofErr w:type="spellEnd"/>
-            <w:r>
-              <w:rPr>
-                <w:color w:val="000000"/>
-                <w:sz w:val="20"/>
-                <w:szCs w:val="20"/>
-                <w:lang w:val="en-US"/>
-              </w:rPr>
-              <w:t xml:space="preserve">, </w:t>
-            </w:r>
-            <w:proofErr w:type="spellStart"/>
-            <w:r>
-              <w:rPr>
-                <w:color w:val="000000"/>
-                <w:sz w:val="20"/>
-                <w:szCs w:val="20"/>
-                <w:lang w:val="en-US"/>
-              </w:rPr>
-              <w:t>productB</w:t>
-            </w:r>
-            <w:proofErr w:type="spellEnd"/>
-            <w:r>
-              <w:rPr>
-                <w:color w:val="000000"/>
-                <w:sz w:val="20"/>
-                <w:szCs w:val="20"/>
-                <w:lang w:val="en-US"/>
-              </w:rPr>
-              <w:t>],total=</w:t>
+              <w:t>, productB],total=</w:t>
             </w:r>
             <w:r>
               <w:rPr>
@@ -2875,7 +2344,6 @@
                 <w:lang w:val="en-US"/>
               </w:rPr>
             </w:pPr>
-            <w:proofErr w:type="spellStart"/>
             <w:r>
               <w:rPr>
                 <w:color w:val="000000"/>
@@ -2884,9 +2352,8 @@
                 <w:lang w:val="en-US"/>
               </w:rPr>
               <w:lastRenderedPageBreak/>
-              <w:t>bName</w:t>
-            </w:r>
-            <w:proofErr w:type="spellEnd"/>
+              <w:t>bName=”Enrique”, list= [productC, product</w:t>
+            </w:r>
             <w:r>
               <w:rPr>
                 <w:color w:val="000000"/>
@@ -2894,48 +2361,8 @@
                 <w:szCs w:val="20"/>
                 <w:lang w:val="en-US"/>
               </w:rPr>
-              <w:t>=”Enrique”, list= [</w:t>
-            </w:r>
-            <w:proofErr w:type="spellStart"/>
-            <w:r>
-              <w:rPr>
-                <w:color w:val="000000"/>
-                <w:sz w:val="20"/>
-                <w:szCs w:val="20"/>
-                <w:lang w:val="en-US"/>
-              </w:rPr>
-              <w:t>productC</w:t>
-            </w:r>
-            <w:proofErr w:type="spellEnd"/>
-            <w:r>
-              <w:rPr>
-                <w:color w:val="000000"/>
-                <w:sz w:val="20"/>
-                <w:szCs w:val="20"/>
-                <w:lang w:val="en-US"/>
-              </w:rPr>
-              <w:t xml:space="preserve">, </w:t>
-            </w:r>
-            <w:proofErr w:type="spellStart"/>
-            <w:r>
-              <w:rPr>
-                <w:color w:val="000000"/>
-                <w:sz w:val="20"/>
-                <w:szCs w:val="20"/>
-                <w:lang w:val="en-US"/>
-              </w:rPr>
-              <w:t>product</w:t>
-            </w:r>
-            <w:r>
-              <w:rPr>
-                <w:color w:val="000000"/>
-                <w:sz w:val="20"/>
-                <w:szCs w:val="20"/>
-                <w:lang w:val="en-US"/>
-              </w:rPr>
               <w:t>D</w:t>
             </w:r>
-            <w:proofErr w:type="spellEnd"/>
             <w:r>
               <w:rPr>
                 <w:color w:val="000000"/>
@@ -3033,7 +2460,6 @@
                 <w:lang w:val="en-US"/>
               </w:rPr>
             </w:pPr>
-            <w:proofErr w:type="spellStart"/>
             <w:r>
               <w:rPr>
                 <w:color w:val="000000"/>
@@ -3041,9 +2467,8 @@
                 <w:szCs w:val="20"/>
                 <w:lang w:val="en-US"/>
               </w:rPr>
-              <w:t>bName</w:t>
-            </w:r>
-            <w:proofErr w:type="spellEnd"/>
+              <w:t>bName=”</w:t>
+            </w:r>
             <w:r>
               <w:rPr>
                 <w:color w:val="000000"/>
@@ -3051,7 +2476,7 @@
                 <w:szCs w:val="20"/>
                 <w:lang w:val="en-US"/>
               </w:rPr>
-              <w:t>=”</w:t>
+              <w:t>Alberto</w:t>
             </w:r>
             <w:r>
               <w:rPr>
@@ -3060,7 +2485,7 @@
                 <w:szCs w:val="20"/>
                 <w:lang w:val="en-US"/>
               </w:rPr>
-              <w:t>Alberto</w:t>
+              <w:t>”, list= [product</w:t>
             </w:r>
             <w:r>
               <w:rPr>
@@ -3069,9 +2494,8 @@
                 <w:szCs w:val="20"/>
                 <w:lang w:val="en-US"/>
               </w:rPr>
-              <w:t>”, list= [</w:t>
-            </w:r>
-            <w:proofErr w:type="spellStart"/>
+              <w:t>M</w:t>
+            </w:r>
             <w:r>
               <w:rPr>
                 <w:color w:val="000000"/>
@@ -3079,46 +2503,7 @@
                 <w:szCs w:val="20"/>
                 <w:lang w:val="en-US"/>
               </w:rPr>
-              <w:t>product</w:t>
-            </w:r>
-            <w:r>
-              <w:rPr>
-                <w:color w:val="000000"/>
-                <w:sz w:val="20"/>
-                <w:szCs w:val="20"/>
-                <w:lang w:val="en-US"/>
-              </w:rPr>
-              <w:t>M</w:t>
-            </w:r>
-            <w:proofErr w:type="spellEnd"/>
-            <w:r>
-              <w:rPr>
-                <w:color w:val="000000"/>
-                <w:sz w:val="20"/>
-                <w:szCs w:val="20"/>
-                <w:lang w:val="en-US"/>
-              </w:rPr>
-              <w:t xml:space="preserve">, </w:t>
-            </w:r>
-            <w:proofErr w:type="spellStart"/>
-            <w:r>
-              <w:rPr>
-                <w:color w:val="000000"/>
-                <w:sz w:val="20"/>
-                <w:szCs w:val="20"/>
-                <w:lang w:val="en-US"/>
-              </w:rPr>
-              <w:t>productC</w:t>
-            </w:r>
-            <w:proofErr w:type="spellEnd"/>
-            <w:r>
-              <w:rPr>
-                <w:color w:val="000000"/>
-                <w:sz w:val="20"/>
-                <w:szCs w:val="20"/>
-                <w:lang w:val="en-US"/>
-              </w:rPr>
-              <w:t>],total=</w:t>
+              <w:t>, productC],total=</w:t>
             </w:r>
             <w:r>
               <w:rPr>
@@ -3190,7 +2575,6 @@
                 <w:lang w:val="en-US"/>
               </w:rPr>
             </w:pPr>
-            <w:proofErr w:type="spellStart"/>
             <w:r>
               <w:rPr>
                 <w:color w:val="000000"/>
@@ -3198,9 +2582,8 @@
                 <w:szCs w:val="20"/>
                 <w:lang w:val="en-US"/>
               </w:rPr>
-              <w:t>bName</w:t>
-            </w:r>
-            <w:proofErr w:type="spellEnd"/>
+              <w:t>bName=”</w:t>
+            </w:r>
             <w:r>
               <w:rPr>
                 <w:color w:val="000000"/>
@@ -3208,7 +2591,7 @@
                 <w:szCs w:val="20"/>
                 <w:lang w:val="en-US"/>
               </w:rPr>
-              <w:t>=”</w:t>
+              <w:t>Rosa</w:t>
             </w:r>
             <w:r>
               <w:rPr>
@@ -3217,7 +2600,7 @@
                 <w:szCs w:val="20"/>
                 <w:lang w:val="en-US"/>
               </w:rPr>
-              <w:t>Rosa</w:t>
+              <w:t>”, list= [product</w:t>
             </w:r>
             <w:r>
               <w:rPr>
@@ -3226,9 +2609,8 @@
                 <w:szCs w:val="20"/>
                 <w:lang w:val="en-US"/>
               </w:rPr>
-              <w:t>”, list= [</w:t>
-            </w:r>
-            <w:proofErr w:type="spellStart"/>
+              <w:t>F</w:t>
+            </w:r>
             <w:r>
               <w:rPr>
                 <w:color w:val="000000"/>
@@ -3236,7 +2618,7 @@
                 <w:szCs w:val="20"/>
                 <w:lang w:val="en-US"/>
               </w:rPr>
-              <w:t>product</w:t>
+              <w:t>, product</w:t>
             </w:r>
             <w:r>
               <w:rPr>
@@ -3245,38 +2627,8 @@
                 <w:szCs w:val="20"/>
                 <w:lang w:val="en-US"/>
               </w:rPr>
-              <w:t>F</w:t>
-            </w:r>
-            <w:proofErr w:type="spellEnd"/>
-            <w:r>
-              <w:rPr>
-                <w:color w:val="000000"/>
-                <w:sz w:val="20"/>
-                <w:szCs w:val="20"/>
-                <w:lang w:val="en-US"/>
-              </w:rPr>
-              <w:t xml:space="preserve">, </w:t>
-            </w:r>
-            <w:proofErr w:type="spellStart"/>
-            <w:r>
-              <w:rPr>
-                <w:color w:val="000000"/>
-                <w:sz w:val="20"/>
-                <w:szCs w:val="20"/>
-                <w:lang w:val="en-US"/>
-              </w:rPr>
-              <w:t>product</w:t>
-            </w:r>
-            <w:r>
-              <w:rPr>
-                <w:color w:val="000000"/>
-                <w:sz w:val="20"/>
-                <w:szCs w:val="20"/>
-                <w:lang w:val="en-US"/>
-              </w:rPr>
               <w:t>S</w:t>
             </w:r>
-            <w:proofErr w:type="spellEnd"/>
             <w:r>
               <w:rPr>
                 <w:color w:val="000000"/>
@@ -3637,7 +2989,6 @@
                 <w:szCs w:val="20"/>
               </w:rPr>
             </w:pPr>
-            <w:proofErr w:type="spellStart"/>
             <w:r>
               <w:rPr>
                 <w:sz w:val="20"/>
@@ -3645,7 +2996,6 @@
               </w:rPr>
               <w:t>ProductInventory</w:t>
             </w:r>
-            <w:proofErr w:type="spellEnd"/>
           </w:p>
         </w:tc>
         <w:tc>
@@ -3669,7 +3019,6 @@
                 <w:szCs w:val="20"/>
               </w:rPr>
             </w:pPr>
-            <w:proofErr w:type="spellStart"/>
             <w:r>
               <w:rPr>
                 <w:sz w:val="20"/>
@@ -3677,7 +3026,6 @@
               </w:rPr>
               <w:t>deleteProduct</w:t>
             </w:r>
-            <w:proofErr w:type="spellEnd"/>
           </w:p>
         </w:tc>
         <w:tc>
@@ -3738,21 +3086,26 @@
                 <w:szCs w:val="20"/>
               </w:rPr>
             </w:pPr>
-            <w:proofErr w:type="spellStart"/>
-            <w:r>
-              <w:rPr>
-                <w:sz w:val="20"/>
-                <w:szCs w:val="20"/>
-              </w:rPr>
-              <w:t>Index</w:t>
-            </w:r>
-            <w:proofErr w:type="spellEnd"/>
-            <w:r>
-              <w:rPr>
-                <w:sz w:val="20"/>
-                <w:szCs w:val="20"/>
-              </w:rPr>
-              <w:t>=1</w:t>
+            <w:r>
+              <w:rPr>
+                <w:sz w:val="20"/>
+                <w:szCs w:val="20"/>
+              </w:rPr>
+              <w:t xml:space="preserve">Name : </w:t>
+            </w:r>
+            <w:r>
+              <w:rPr>
+                <w:sz w:val="20"/>
+                <w:szCs w:val="20"/>
+              </w:rPr>
+              <w:t>Mandarina</w:t>
+            </w:r>
+            <w:r>
+              <w:rPr>
+                <w:sz w:val="20"/>
+                <w:szCs w:val="20"/>
+              </w:rPr>
+              <w:t xml:space="preserve">, cant: 1 </w:t>
             </w:r>
           </w:p>
         </w:tc>
@@ -3815,7 +3168,6 @@
                 <w:szCs w:val="20"/>
               </w:rPr>
             </w:pPr>
-            <w:proofErr w:type="spellStart"/>
             <w:r>
               <w:rPr>
                 <w:sz w:val="20"/>
@@ -3823,7 +3175,6 @@
               </w:rPr>
               <w:t>ProductInventory</w:t>
             </w:r>
-            <w:proofErr w:type="spellEnd"/>
           </w:p>
         </w:tc>
         <w:tc>
@@ -3847,7 +3198,6 @@
                 <w:szCs w:val="20"/>
               </w:rPr>
             </w:pPr>
-            <w:proofErr w:type="spellStart"/>
             <w:r>
               <w:rPr>
                 <w:sz w:val="20"/>
@@ -3855,7 +3205,6 @@
               </w:rPr>
               <w:t>deleteProduct</w:t>
             </w:r>
-            <w:proofErr w:type="spellEnd"/>
           </w:p>
         </w:tc>
         <w:tc>
@@ -3938,25 +3287,7 @@
                 <w:szCs w:val="20"/>
                 <w:lang w:val="en-US"/>
               </w:rPr>
-              <w:t xml:space="preserve"> (Que </w:t>
-            </w:r>
-            <w:proofErr w:type="spellStart"/>
-            <w:r>
-              <w:rPr>
-                <w:sz w:val="20"/>
-                <w:szCs w:val="20"/>
-                <w:lang w:val="en-US"/>
-              </w:rPr>
-              <w:t>corrresponde</w:t>
-            </w:r>
-            <w:proofErr w:type="spellEnd"/>
-            <w:r>
-              <w:rPr>
-                <w:sz w:val="20"/>
-                <w:szCs w:val="20"/>
-                <w:lang w:val="en-US"/>
-              </w:rPr>
-              <w:t xml:space="preserve"> a</w:t>
+              <w:t xml:space="preserve"> (Que corrresponde a</w:t>
             </w:r>
             <w:r>
               <w:rPr>
@@ -3983,43 +3314,7 @@
                 <w:szCs w:val="20"/>
                 <w:lang w:val="en-US"/>
               </w:rPr>
-              <w:t>name = “Smart Watch Essen”,  desc=“</w:t>
-            </w:r>
-            <w:proofErr w:type="spellStart"/>
-            <w:r>
-              <w:rPr>
-                <w:sz w:val="20"/>
-                <w:szCs w:val="20"/>
-                <w:lang w:val="en-US"/>
-              </w:rPr>
-              <w:t>Reloj</w:t>
-            </w:r>
-            <w:proofErr w:type="spellEnd"/>
-            <w:r>
-              <w:rPr>
-                <w:sz w:val="20"/>
-                <w:szCs w:val="20"/>
-                <w:lang w:val="en-US"/>
-              </w:rPr>
-              <w:t xml:space="preserve"> </w:t>
-            </w:r>
-            <w:proofErr w:type="spellStart"/>
-            <w:r>
-              <w:rPr>
-                <w:sz w:val="20"/>
-                <w:szCs w:val="20"/>
-                <w:lang w:val="en-US"/>
-              </w:rPr>
-              <w:t>inteligente</w:t>
-            </w:r>
-            <w:proofErr w:type="spellEnd"/>
-            <w:r>
-              <w:rPr>
-                <w:sz w:val="20"/>
-                <w:szCs w:val="20"/>
-                <w:lang w:val="en-US"/>
-              </w:rPr>
-              <w:t xml:space="preserve"> de 43mm negro”, category= “Electronics”, prize= “250000”, quantity = 10</w:t>
+              <w:t>name = “Smart Watch Essen”,  desc=“Reloj inteligente de 43mm negro”, category= “Electronics”, prize= “250000”, quantity = 10</w:t>
             </w:r>
             <w:r>
               <w:rPr>
@@ -4109,7 +3404,6 @@
                 <w:szCs w:val="20"/>
               </w:rPr>
             </w:pPr>
-            <w:proofErr w:type="spellStart"/>
             <w:r>
               <w:rPr>
                 <w:sz w:val="20"/>
@@ -4117,7 +3411,6 @@
               </w:rPr>
               <w:t>ProductInventory</w:t>
             </w:r>
-            <w:proofErr w:type="spellEnd"/>
           </w:p>
         </w:tc>
         <w:tc>
@@ -4141,7 +3434,6 @@
                 <w:szCs w:val="20"/>
               </w:rPr>
             </w:pPr>
-            <w:proofErr w:type="spellStart"/>
             <w:r>
               <w:rPr>
                 <w:sz w:val="20"/>
@@ -4149,7 +3441,6 @@
               </w:rPr>
               <w:t>searchProduct</w:t>
             </w:r>
-            <w:proofErr w:type="spellEnd"/>
           </w:p>
         </w:tc>
         <w:tc>
@@ -4210,21 +3501,12 @@
                 <w:szCs w:val="20"/>
               </w:rPr>
             </w:pPr>
-            <w:proofErr w:type="spellStart"/>
-            <w:r>
-              <w:rPr>
-                <w:sz w:val="20"/>
-                <w:szCs w:val="20"/>
-              </w:rPr>
-              <w:t>nameProduct</w:t>
-            </w:r>
-            <w:proofErr w:type="spellEnd"/>
-            <w:r>
-              <w:rPr>
-                <w:sz w:val="20"/>
-                <w:szCs w:val="20"/>
-              </w:rPr>
-              <w:t xml:space="preserve">= “cinta” </w:t>
+            <w:r>
+              <w:rPr>
+                <w:sz w:val="20"/>
+                <w:szCs w:val="20"/>
+              </w:rPr>
+              <w:t xml:space="preserve">nameProduct= “cinta” </w:t>
             </w:r>
           </w:p>
         </w:tc>
@@ -4285,7 +3567,6 @@
                 <w:szCs w:val="20"/>
               </w:rPr>
             </w:pPr>
-            <w:proofErr w:type="spellStart"/>
             <w:r>
               <w:rPr>
                 <w:sz w:val="20"/>
@@ -4293,7 +3574,6 @@
               </w:rPr>
               <w:t>ProductInventory</w:t>
             </w:r>
-            <w:proofErr w:type="spellEnd"/>
           </w:p>
         </w:tc>
         <w:tc>
@@ -4317,7 +3597,6 @@
                 <w:szCs w:val="20"/>
               </w:rPr>
             </w:pPr>
-            <w:proofErr w:type="spellStart"/>
             <w:r>
               <w:rPr>
                 <w:sz w:val="20"/>
@@ -4325,7 +3604,6 @@
               </w:rPr>
               <w:t>searchProduct</w:t>
             </w:r>
-            <w:proofErr w:type="spellEnd"/>
           </w:p>
         </w:tc>
         <w:tc>
@@ -4386,7 +3664,6 @@
                 <w:szCs w:val="20"/>
               </w:rPr>
             </w:pPr>
-            <w:proofErr w:type="spellStart"/>
             <w:r>
               <w:rPr>
                 <w:sz w:val="20"/>
@@ -4394,7 +3671,6 @@
               </w:rPr>
               <w:t>Name</w:t>
             </w:r>
-            <w:proofErr w:type="spellEnd"/>
             <w:r>
               <w:rPr>
                 <w:sz w:val="20"/>
@@ -4402,7 +3678,6 @@
               </w:rPr>
               <w:t>= “</w:t>
             </w:r>
-            <w:proofErr w:type="spellStart"/>
             <w:r>
               <w:rPr>
                 <w:sz w:val="20"/>
@@ -4410,7 +3685,6 @@
               </w:rPr>
               <w:t>alexa</w:t>
             </w:r>
-            <w:proofErr w:type="spellEnd"/>
             <w:r>
               <w:rPr>
                 <w:sz w:val="20"/>
@@ -4477,7 +3751,6 @@
                 <w:szCs w:val="20"/>
               </w:rPr>
             </w:pPr>
-            <w:proofErr w:type="spellStart"/>
             <w:r>
               <w:rPr>
                 <w:sz w:val="20"/>
@@ -4485,7 +3758,6 @@
               </w:rPr>
               <w:t>ProductInventory</w:t>
             </w:r>
-            <w:proofErr w:type="spellEnd"/>
           </w:p>
         </w:tc>
         <w:tc>
@@ -4509,7 +3781,6 @@
                 <w:szCs w:val="20"/>
               </w:rPr>
             </w:pPr>
-            <w:proofErr w:type="spellStart"/>
             <w:r>
               <w:rPr>
                 <w:sz w:val="20"/>
@@ -4517,7 +3788,6 @@
               </w:rPr>
               <w:t>searchProduct</w:t>
             </w:r>
-            <w:proofErr w:type="spellEnd"/>
           </w:p>
         </w:tc>
         <w:tc>
@@ -4585,21 +3855,12 @@
               </w:rPr>
               <w:t>Categoría= “</w:t>
             </w:r>
-            <w:proofErr w:type="spellStart"/>
-            <w:r>
-              <w:rPr>
-                <w:sz w:val="20"/>
-                <w:szCs w:val="20"/>
-              </w:rPr>
-              <w:t>Electronics</w:t>
-            </w:r>
-            <w:proofErr w:type="spellEnd"/>
-            <w:r>
-              <w:rPr>
-                <w:sz w:val="20"/>
-                <w:szCs w:val="20"/>
-              </w:rPr>
-              <w:t>”</w:t>
+            <w:r>
+              <w:rPr>
+                <w:sz w:val="20"/>
+                <w:szCs w:val="20"/>
+              </w:rPr>
+              <w:t>Electronics”</w:t>
             </w:r>
           </w:p>
         </w:tc>
@@ -4653,21 +3914,12 @@
               </w:rPr>
               <w:t>“</w:t>
             </w:r>
-            <w:proofErr w:type="spellStart"/>
-            <w:r>
-              <w:rPr>
-                <w:sz w:val="20"/>
-                <w:szCs w:val="20"/>
-              </w:rPr>
-              <w:t>Electronics</w:t>
-            </w:r>
-            <w:proofErr w:type="spellEnd"/>
-            <w:r>
-              <w:rPr>
-                <w:sz w:val="20"/>
-                <w:szCs w:val="20"/>
-              </w:rPr>
-              <w:t>”</w:t>
+            <w:r>
+              <w:rPr>
+                <w:sz w:val="20"/>
+                <w:szCs w:val="20"/>
+              </w:rPr>
+              <w:t>Electronics”</w:t>
             </w:r>
             <w:r>
               <w:rPr>
@@ -4704,7 +3956,6 @@
                 <w:szCs w:val="20"/>
               </w:rPr>
             </w:pPr>
-            <w:proofErr w:type="spellStart"/>
             <w:r>
               <w:rPr>
                 <w:sz w:val="20"/>
@@ -4712,7 +3963,6 @@
               </w:rPr>
               <w:t>ProductInventory</w:t>
             </w:r>
-            <w:proofErr w:type="spellEnd"/>
           </w:p>
         </w:tc>
         <w:tc>
@@ -4736,7 +3986,6 @@
                 <w:szCs w:val="20"/>
               </w:rPr>
             </w:pPr>
-            <w:proofErr w:type="spellStart"/>
             <w:r>
               <w:rPr>
                 <w:sz w:val="20"/>
@@ -4744,7 +3993,6 @@
               </w:rPr>
               <w:t>addProduct</w:t>
             </w:r>
-            <w:proofErr w:type="spellEnd"/>
           </w:p>
         </w:tc>
         <w:tc>
@@ -4805,53 +4053,12 @@
                 <w:szCs w:val="20"/>
               </w:rPr>
             </w:pPr>
-            <w:proofErr w:type="spellStart"/>
-            <w:r>
-              <w:rPr>
-                <w:sz w:val="20"/>
-                <w:szCs w:val="20"/>
-              </w:rPr>
-              <w:t>Name</w:t>
-            </w:r>
-            <w:proofErr w:type="spellEnd"/>
-            <w:r>
-              <w:rPr>
-                <w:sz w:val="20"/>
-                <w:szCs w:val="20"/>
-              </w:rPr>
-              <w:t>= “desodorante”, descripción = “</w:t>
-            </w:r>
-            <w:proofErr w:type="spellStart"/>
-            <w:r>
-              <w:rPr>
-                <w:sz w:val="20"/>
-                <w:szCs w:val="20"/>
-              </w:rPr>
-              <w:t>descripcion</w:t>
-            </w:r>
-            <w:proofErr w:type="spellEnd"/>
-            <w:r>
-              <w:rPr>
-                <w:sz w:val="20"/>
-                <w:szCs w:val="20"/>
-              </w:rPr>
-              <w:t xml:space="preserve">”, categoría= </w:t>
-            </w:r>
-            <w:proofErr w:type="spellStart"/>
-            <w:r>
-              <w:rPr>
-                <w:sz w:val="20"/>
-                <w:szCs w:val="20"/>
-              </w:rPr>
-              <w:t>Cuidado_personal</w:t>
-            </w:r>
-            <w:proofErr w:type="spellEnd"/>
-            <w:r>
-              <w:rPr>
-                <w:sz w:val="20"/>
-                <w:szCs w:val="20"/>
-              </w:rPr>
-              <w:t>, precio=1200, cantidad = 40</w:t>
+            <w:r>
+              <w:rPr>
+                <w:sz w:val="20"/>
+                <w:szCs w:val="20"/>
+              </w:rPr>
+              <w:t>Name= “desodorante”, descripción = “descripcion”, categoría= Cuidado_personal, precio=1200, cantidad = 40</w:t>
             </w:r>
           </w:p>
         </w:tc>
@@ -4926,7 +4133,6 @@
                 <w:szCs w:val="20"/>
               </w:rPr>
             </w:pPr>
-            <w:proofErr w:type="spellStart"/>
             <w:r>
               <w:rPr>
                 <w:sz w:val="20"/>
@@ -4934,7 +4140,6 @@
               </w:rPr>
               <w:t>ProductInventory</w:t>
             </w:r>
-            <w:proofErr w:type="spellEnd"/>
           </w:p>
         </w:tc>
         <w:tc>
@@ -4958,7 +4163,6 @@
                 <w:szCs w:val="20"/>
               </w:rPr>
             </w:pPr>
-            <w:proofErr w:type="spellStart"/>
             <w:r>
               <w:rPr>
                 <w:sz w:val="20"/>
@@ -4966,7 +4170,6 @@
               </w:rPr>
               <w:t>addProduct</w:t>
             </w:r>
-            <w:proofErr w:type="spellEnd"/>
           </w:p>
         </w:tc>
         <w:tc>
@@ -5027,21 +4230,12 @@
                 <w:szCs w:val="20"/>
               </w:rPr>
             </w:pPr>
-            <w:proofErr w:type="spellStart"/>
-            <w:r>
-              <w:rPr>
-                <w:sz w:val="20"/>
-                <w:szCs w:val="20"/>
-              </w:rPr>
-              <w:t>Name</w:t>
-            </w:r>
-            <w:proofErr w:type="spellEnd"/>
-            <w:r>
-              <w:rPr>
-                <w:sz w:val="20"/>
-                <w:szCs w:val="20"/>
-              </w:rPr>
-              <w:t>=”</w:t>
+            <w:r>
+              <w:rPr>
+                <w:sz w:val="20"/>
+                <w:szCs w:val="20"/>
+              </w:rPr>
+              <w:t>Name=”</w:t>
             </w:r>
             <w:r>
               <w:rPr>
@@ -5055,25 +4249,8 @@
                 <w:sz w:val="20"/>
                 <w:szCs w:val="20"/>
               </w:rPr>
-              <w:t xml:space="preserve">”, </w:t>
-            </w:r>
-            <w:proofErr w:type="spellStart"/>
-            <w:r>
-              <w:rPr>
-                <w:sz w:val="20"/>
-                <w:szCs w:val="20"/>
-              </w:rPr>
-              <w:t>drescripcion</w:t>
-            </w:r>
-            <w:proofErr w:type="spellEnd"/>
-            <w:r>
-              <w:rPr>
-                <w:sz w:val="20"/>
-                <w:szCs w:val="20"/>
-              </w:rPr>
-              <w:t xml:space="preserve"> =”Descripcion3”, categoría = </w:t>
-            </w:r>
-            <w:proofErr w:type="spellStart"/>
+              <w:t xml:space="preserve">”, drescripcion =”Descripcion3”, categoría = </w:t>
+            </w:r>
             <w:r>
               <w:rPr>
                 <w:sz w:val="20"/>
@@ -5081,7 +4258,6 @@
               </w:rPr>
               <w:t>Eletronics</w:t>
             </w:r>
-            <w:proofErr w:type="spellEnd"/>
             <w:r>
               <w:rPr>
                 <w:sz w:val="20"/>
@@ -5089,21 +4265,12 @@
               </w:rPr>
               <w:t xml:space="preserve">, </w:t>
             </w:r>
-            <w:proofErr w:type="spellStart"/>
-            <w:r>
-              <w:rPr>
-                <w:sz w:val="20"/>
-                <w:szCs w:val="20"/>
-              </w:rPr>
-              <w:t>price</w:t>
-            </w:r>
-            <w:proofErr w:type="spellEnd"/>
-            <w:r>
-              <w:rPr>
-                <w:sz w:val="20"/>
-                <w:szCs w:val="20"/>
-              </w:rPr>
-              <w:t>= 250000</w:t>
+            <w:r>
+              <w:rPr>
+                <w:sz w:val="20"/>
+                <w:szCs w:val="20"/>
+              </w:rPr>
+              <w:t>price= 250000</w:t>
             </w:r>
             <w:r>
               <w:rPr>
@@ -5164,7 +4331,6 @@
               </w:rPr>
               <w:t xml:space="preserve"> productos para la categoría </w:t>
             </w:r>
-            <w:proofErr w:type="spellStart"/>
             <w:r>
               <w:rPr>
                 <w:sz w:val="20"/>
@@ -5172,7 +4338,6 @@
               </w:rPr>
               <w:t>electronics</w:t>
             </w:r>
-            <w:proofErr w:type="spellEnd"/>
           </w:p>
         </w:tc>
       </w:tr>
@@ -5200,7 +4365,6 @@
                 <w:szCs w:val="20"/>
               </w:rPr>
             </w:pPr>
-            <w:proofErr w:type="spellStart"/>
             <w:r>
               <w:rPr>
                 <w:sz w:val="20"/>
@@ -5208,7 +4372,6 @@
               </w:rPr>
               <w:t>ProductInventory</w:t>
             </w:r>
-            <w:proofErr w:type="spellEnd"/>
           </w:p>
         </w:tc>
         <w:tc>
@@ -5231,7 +4394,6 @@
                 <w:szCs w:val="20"/>
               </w:rPr>
             </w:pPr>
-            <w:proofErr w:type="spellStart"/>
             <w:r>
               <w:rPr>
                 <w:sz w:val="20"/>
@@ -5239,7 +4401,6 @@
               </w:rPr>
               <w:t>addCantProduct</w:t>
             </w:r>
-            <w:proofErr w:type="spellEnd"/>
           </w:p>
         </w:tc>
         <w:tc>
@@ -5386,25 +4547,7 @@
                 <w:szCs w:val="20"/>
                 <w:lang w:val="es-CO"/>
               </w:rPr>
-              <w:t xml:space="preserve">Smart </w:t>
-            </w:r>
-            <w:proofErr w:type="spellStart"/>
-            <w:r>
-              <w:rPr>
-                <w:sz w:val="20"/>
-                <w:szCs w:val="20"/>
-                <w:lang w:val="es-CO"/>
-              </w:rPr>
-              <w:t>Watch</w:t>
-            </w:r>
-            <w:proofErr w:type="spellEnd"/>
-            <w:r>
-              <w:rPr>
-                <w:sz w:val="20"/>
-                <w:szCs w:val="20"/>
-                <w:lang w:val="es-CO"/>
-              </w:rPr>
-              <w:t xml:space="preserve"> Essen</w:t>
+              <w:t>Smart Watch Essen</w:t>
             </w:r>
             <w:r>
               <w:rPr>
@@ -5440,7 +4583,6 @@
                 <w:szCs w:val="20"/>
               </w:rPr>
             </w:pPr>
-            <w:proofErr w:type="spellStart"/>
             <w:r>
               <w:rPr>
                 <w:sz w:val="20"/>
@@ -5448,7 +4590,6 @@
               </w:rPr>
               <w:t>ProductInventory</w:t>
             </w:r>
-            <w:proofErr w:type="spellEnd"/>
           </w:p>
           <w:p>
             <w:pPr>
@@ -5480,7 +4621,6 @@
                 <w:szCs w:val="20"/>
               </w:rPr>
             </w:pPr>
-            <w:proofErr w:type="spellStart"/>
             <w:r>
               <w:rPr>
                 <w:sz w:val="20"/>
@@ -5488,7 +4628,6 @@
               </w:rPr>
               <w:t>addCantProduct</w:t>
             </w:r>
-            <w:proofErr w:type="spellEnd"/>
           </w:p>
         </w:tc>
         <w:tc>
@@ -5548,21 +4687,12 @@
                 <w:lang w:val="en-US"/>
               </w:rPr>
             </w:pPr>
-            <w:proofErr w:type="spellStart"/>
-            <w:r>
-              <w:rPr>
-                <w:sz w:val="20"/>
-                <w:szCs w:val="20"/>
-              </w:rPr>
-              <w:t>Index</w:t>
-            </w:r>
-            <w:proofErr w:type="spellEnd"/>
-            <w:r>
-              <w:rPr>
-                <w:sz w:val="20"/>
-                <w:szCs w:val="20"/>
-              </w:rPr>
-              <w:t>=0,</w:t>
+            <w:r>
+              <w:rPr>
+                <w:sz w:val="20"/>
+                <w:szCs w:val="20"/>
+              </w:rPr>
+              <w:t>Index=0,</w:t>
             </w:r>
             <w:r>
               <w:rPr>
@@ -5643,7 +4773,6 @@
                 <w:szCs w:val="20"/>
               </w:rPr>
             </w:pPr>
-            <w:proofErr w:type="spellStart"/>
             <w:r>
               <w:rPr>
                 <w:sz w:val="20"/>
@@ -5651,7 +4780,6 @@
               </w:rPr>
               <w:t>ProductInventory</w:t>
             </w:r>
-            <w:proofErr w:type="spellEnd"/>
           </w:p>
           <w:p>
             <w:pPr>
@@ -5683,7 +4811,6 @@
                 <w:szCs w:val="20"/>
               </w:rPr>
             </w:pPr>
-            <w:proofErr w:type="spellStart"/>
             <w:r>
               <w:rPr>
                 <w:sz w:val="20"/>
@@ -5699,7 +4826,6 @@
               </w:rPr>
               <w:t>nRangePrice</w:t>
             </w:r>
-            <w:proofErr w:type="spellEnd"/>
           </w:p>
         </w:tc>
         <w:tc>
@@ -5722,7 +4848,6 @@
                 <w:szCs w:val="20"/>
               </w:rPr>
             </w:pPr>
-            <w:proofErr w:type="spellStart"/>
             <w:r>
               <w:rPr>
                 <w:sz w:val="20"/>
@@ -5735,15 +4860,7 @@
                 <w:sz w:val="20"/>
                 <w:szCs w:val="20"/>
               </w:rPr>
-              <w:t>Setup</w:t>
-            </w:r>
-            <w:proofErr w:type="spellEnd"/>
-            <w:r>
-              <w:rPr>
-                <w:sz w:val="20"/>
-                <w:szCs w:val="20"/>
-              </w:rPr>
-              <w:t xml:space="preserve"> 3</w:t>
+              <w:t>Setup 3</w:t>
             </w:r>
           </w:p>
         </w:tc>
@@ -5767,44 +4884,19 @@
                 <w:szCs w:val="20"/>
               </w:rPr>
             </w:pPr>
-            <w:proofErr w:type="spellStart"/>
-            <w:r>
-              <w:rPr>
-                <w:sz w:val="20"/>
-                <w:szCs w:val="20"/>
-              </w:rPr>
-              <w:t>Topvalue</w:t>
-            </w:r>
-            <w:proofErr w:type="spellEnd"/>
-            <w:r>
-              <w:rPr>
-                <w:sz w:val="20"/>
-                <w:szCs w:val="20"/>
-              </w:rPr>
-              <w:t xml:space="preserve"> = 90000 </w:t>
-            </w:r>
-            <w:r>
-              <w:rPr>
-                <w:sz w:val="20"/>
-                <w:szCs w:val="20"/>
-              </w:rPr>
-              <w:t xml:space="preserve">, </w:t>
-            </w:r>
-            <w:proofErr w:type="spellStart"/>
-            <w:r>
-              <w:rPr>
-                <w:sz w:val="20"/>
-                <w:szCs w:val="20"/>
-              </w:rPr>
-              <w:t>bottonValue</w:t>
-            </w:r>
-            <w:proofErr w:type="spellEnd"/>
-            <w:r>
-              <w:rPr>
-                <w:sz w:val="20"/>
-                <w:szCs w:val="20"/>
-              </w:rPr>
-              <w:t xml:space="preserve"> =7</w:t>
+            <w:r>
+              <w:rPr>
+                <w:sz w:val="20"/>
+                <w:szCs w:val="20"/>
+              </w:rPr>
+              <w:t xml:space="preserve">Topvalue = 90000 </w:t>
+            </w:r>
+            <w:r>
+              <w:rPr>
+                <w:sz w:val="20"/>
+                <w:szCs w:val="20"/>
+              </w:rPr>
+              <w:t>, bottonValue =7</w:t>
             </w:r>
             <w:r>
               <w:rPr>
@@ -5857,25 +4949,7 @@
                 <w:szCs w:val="20"/>
                 <w:lang w:val="es-CO"/>
               </w:rPr>
-              <w:t xml:space="preserve">Balón </w:t>
-            </w:r>
-            <w:proofErr w:type="spellStart"/>
-            <w:r>
-              <w:rPr>
-                <w:sz w:val="20"/>
-                <w:szCs w:val="20"/>
-                <w:lang w:val="es-CO"/>
-              </w:rPr>
-              <w:t>golty</w:t>
-            </w:r>
-            <w:proofErr w:type="spellEnd"/>
-            <w:r>
-              <w:rPr>
-                <w:sz w:val="20"/>
-                <w:szCs w:val="20"/>
-                <w:lang w:val="es-CO"/>
-              </w:rPr>
-              <w:t>”</w:t>
+              <w:t>Balón golty”</w:t>
             </w:r>
           </w:p>
         </w:tc>
@@ -5904,7 +4978,6 @@
                 <w:szCs w:val="20"/>
               </w:rPr>
             </w:pPr>
-            <w:proofErr w:type="spellStart"/>
             <w:r>
               <w:rPr>
                 <w:sz w:val="20"/>
@@ -5912,7 +4985,6 @@
               </w:rPr>
               <w:t>ProductInventory</w:t>
             </w:r>
-            <w:proofErr w:type="spellEnd"/>
           </w:p>
           <w:p>
             <w:pPr>
@@ -5944,7 +5016,6 @@
                 <w:szCs w:val="20"/>
               </w:rPr>
             </w:pPr>
-            <w:proofErr w:type="spellStart"/>
             <w:r>
               <w:rPr>
                 <w:sz w:val="20"/>
@@ -5959,7 +5030,6 @@
               </w:rPr>
               <w:t>nRangePrice</w:t>
             </w:r>
-            <w:proofErr w:type="spellEnd"/>
           </w:p>
         </w:tc>
         <w:tc>
@@ -6018,21 +5088,12 @@
                 <w:szCs w:val="20"/>
               </w:rPr>
             </w:pPr>
-            <w:proofErr w:type="spellStart"/>
-            <w:r>
-              <w:rPr>
-                <w:sz w:val="20"/>
-                <w:szCs w:val="20"/>
-              </w:rPr>
-              <w:t>Topvalue</w:t>
-            </w:r>
-            <w:proofErr w:type="spellEnd"/>
-            <w:r>
-              <w:rPr>
-                <w:sz w:val="20"/>
-                <w:szCs w:val="20"/>
-              </w:rPr>
-              <w:t xml:space="preserve"> = </w:t>
+            <w:r>
+              <w:rPr>
+                <w:sz w:val="20"/>
+                <w:szCs w:val="20"/>
+              </w:rPr>
+              <w:t xml:space="preserve">Topvalue = </w:t>
             </w:r>
             <w:r>
               <w:rPr>
@@ -6046,23 +5107,7 @@
                 <w:sz w:val="20"/>
                 <w:szCs w:val="20"/>
               </w:rPr>
-              <w:t xml:space="preserve"> , </w:t>
-            </w:r>
-            <w:proofErr w:type="spellStart"/>
-            <w:r>
-              <w:rPr>
-                <w:sz w:val="20"/>
-                <w:szCs w:val="20"/>
-              </w:rPr>
-              <w:t>bottonValue</w:t>
-            </w:r>
-            <w:proofErr w:type="spellEnd"/>
-            <w:r>
-              <w:rPr>
-                <w:sz w:val="20"/>
-                <w:szCs w:val="20"/>
-              </w:rPr>
-              <w:t xml:space="preserve"> =</w:t>
+              <w:t xml:space="preserve"> , bottonValue =</w:t>
             </w:r>
             <w:r>
               <w:rPr>
@@ -6137,7 +5182,6 @@
                 <w:szCs w:val="20"/>
               </w:rPr>
             </w:pPr>
-            <w:proofErr w:type="spellStart"/>
             <w:r>
               <w:rPr>
                 <w:sz w:val="20"/>
@@ -6145,7 +5189,6 @@
               </w:rPr>
               <w:t>ProductInventory</w:t>
             </w:r>
-            <w:proofErr w:type="spellEnd"/>
           </w:p>
           <w:p>
             <w:pPr>
@@ -6177,7 +5220,6 @@
                 <w:szCs w:val="20"/>
               </w:rPr>
             </w:pPr>
-            <w:proofErr w:type="spellStart"/>
             <w:r>
               <w:rPr>
                 <w:sz w:val="20"/>
@@ -6199,7 +5241,6 @@
               </w:rPr>
               <w:t>Name</w:t>
             </w:r>
-            <w:proofErr w:type="spellEnd"/>
           </w:p>
         </w:tc>
         <w:tc>
@@ -6272,7 +5313,6 @@
                 <w:szCs w:val="20"/>
               </w:rPr>
             </w:pPr>
-            <w:proofErr w:type="spellStart"/>
             <w:r>
               <w:rPr>
                 <w:sz w:val="20"/>
@@ -6280,7 +5320,6 @@
               </w:rPr>
               <w:t>first</w:t>
             </w:r>
-            <w:proofErr w:type="spellEnd"/>
             <w:r>
               <w:rPr>
                 <w:sz w:val="20"/>
@@ -6316,7 +5355,6 @@
               </w:rPr>
               <w:t xml:space="preserve"> , </w:t>
             </w:r>
-            <w:proofErr w:type="spellStart"/>
             <w:r>
               <w:rPr>
                 <w:sz w:val="20"/>
@@ -6324,7 +5362,6 @@
               </w:rPr>
               <w:t>last</w:t>
             </w:r>
-            <w:proofErr w:type="spellEnd"/>
             <w:r>
               <w:rPr>
                 <w:sz w:val="20"/>
@@ -6461,7 +5498,6 @@
                 <w:szCs w:val="20"/>
               </w:rPr>
             </w:pPr>
-            <w:proofErr w:type="spellStart"/>
             <w:r>
               <w:rPr>
                 <w:sz w:val="20"/>
@@ -6469,7 +5505,6 @@
               </w:rPr>
               <w:t>ProductInventory</w:t>
             </w:r>
-            <w:proofErr w:type="spellEnd"/>
           </w:p>
           <w:p>
             <w:pPr>
@@ -6501,7 +5536,6 @@
                 <w:szCs w:val="20"/>
               </w:rPr>
             </w:pPr>
-            <w:proofErr w:type="spellStart"/>
             <w:r>
               <w:rPr>
                 <w:sz w:val="20"/>
@@ -6523,7 +5557,6 @@
               </w:rPr>
               <w:t>Name</w:t>
             </w:r>
-            <w:proofErr w:type="spellEnd"/>
           </w:p>
         </w:tc>
         <w:tc>
@@ -6589,7 +5622,6 @@
                 <w:szCs w:val="20"/>
               </w:rPr>
             </w:pPr>
-            <w:proofErr w:type="spellStart"/>
             <w:r>
               <w:rPr>
                 <w:sz w:val="20"/>
@@ -6597,7 +5629,6 @@
               </w:rPr>
               <w:t>first</w:t>
             </w:r>
-            <w:proofErr w:type="spellEnd"/>
             <w:r>
               <w:rPr>
                 <w:sz w:val="20"/>
@@ -6619,7 +5650,6 @@
               </w:rPr>
               <w:t xml:space="preserve"> , </w:t>
             </w:r>
-            <w:proofErr w:type="spellStart"/>
             <w:r>
               <w:rPr>
                 <w:sz w:val="20"/>
@@ -6627,7 +5657,6 @@
               </w:rPr>
               <w:t>last</w:t>
             </w:r>
-            <w:proofErr w:type="spellEnd"/>
             <w:r>
               <w:rPr>
                 <w:sz w:val="20"/>
@@ -6707,17 +5736,8 @@
                 <w:sz w:val="20"/>
                 <w:szCs w:val="20"/>
               </w:rPr>
-              <w:t xml:space="preserve">Smart </w:t>
-            </w:r>
-            <w:proofErr w:type="spellStart"/>
-            <w:r>
-              <w:rPr>
-                <w:sz w:val="20"/>
-                <w:szCs w:val="20"/>
-              </w:rPr>
-              <w:t>Watch</w:t>
-            </w:r>
-            <w:proofErr w:type="spellEnd"/>
+              <w:t>Smart Watch</w:t>
+            </w:r>
             <w:r>
               <w:rPr>
                 <w:sz w:val="20"/>
@@ -6761,7 +5781,6 @@
                 <w:szCs w:val="20"/>
               </w:rPr>
             </w:pPr>
-            <w:proofErr w:type="spellStart"/>
             <w:r>
               <w:rPr>
                 <w:sz w:val="20"/>
@@ -6769,7 +5788,6 @@
               </w:rPr>
               <w:t>ProductInventory</w:t>
             </w:r>
-            <w:proofErr w:type="spellEnd"/>
           </w:p>
         </w:tc>
         <w:tc>
@@ -6792,7 +5810,6 @@
                 <w:szCs w:val="20"/>
               </w:rPr>
             </w:pPr>
-            <w:proofErr w:type="spellStart"/>
             <w:r>
               <w:rPr>
                 <w:sz w:val="20"/>
@@ -6821,7 +5838,6 @@
               </w:rPr>
               <w:t>y</w:t>
             </w:r>
-            <w:proofErr w:type="spellEnd"/>
           </w:p>
         </w:tc>
         <w:tc>
@@ -6992,17 +6008,8 @@
                 <w:sz w:val="20"/>
                 <w:szCs w:val="20"/>
               </w:rPr>
-              <w:t xml:space="preserve"> y </w:t>
-            </w:r>
-            <w:proofErr w:type="spellStart"/>
-            <w:r>
-              <w:rPr>
-                <w:sz w:val="20"/>
-                <w:szCs w:val="20"/>
-              </w:rPr>
-              <w:t>alfábetico</w:t>
-            </w:r>
-            <w:proofErr w:type="spellEnd"/>
+              <w:t xml:space="preserve"> y alfábetico</w:t>
+            </w:r>
             <w:r>
               <w:rPr>
                 <w:sz w:val="20"/>
@@ -7051,7 +6058,6 @@
                 <w:szCs w:val="20"/>
               </w:rPr>
             </w:pPr>
-            <w:proofErr w:type="spellStart"/>
             <w:r>
               <w:rPr>
                 <w:sz w:val="20"/>
@@ -7059,7 +6065,6 @@
               </w:rPr>
               <w:t>ProductInventory</w:t>
             </w:r>
-            <w:proofErr w:type="spellEnd"/>
           </w:p>
         </w:tc>
         <w:tc>
@@ -7082,7 +6087,6 @@
                 <w:szCs w:val="20"/>
               </w:rPr>
             </w:pPr>
-            <w:proofErr w:type="spellStart"/>
             <w:r>
               <w:rPr>
                 <w:sz w:val="20"/>
@@ -7090,7 +6094,6 @@
               </w:rPr>
               <w:t>inDescendingWay</w:t>
             </w:r>
-            <w:proofErr w:type="spellEnd"/>
           </w:p>
         </w:tc>
         <w:tc>
@@ -7540,7 +6543,6 @@
                 <w:szCs w:val="20"/>
               </w:rPr>
             </w:pPr>
-            <w:proofErr w:type="spellStart"/>
             <w:r>
               <w:rPr>
                 <w:sz w:val="20"/>
@@ -7555,7 +6557,6 @@
               </w:rPr>
               <w:t>Inventory</w:t>
             </w:r>
-            <w:proofErr w:type="spellEnd"/>
           </w:p>
         </w:tc>
         <w:tc>
@@ -7579,7 +6580,6 @@
                 <w:szCs w:val="20"/>
               </w:rPr>
             </w:pPr>
-            <w:proofErr w:type="spellStart"/>
             <w:r>
               <w:rPr>
                 <w:sz w:val="20"/>
@@ -7587,7 +6587,6 @@
               </w:rPr>
               <w:t>createOrder</w:t>
             </w:r>
-            <w:proofErr w:type="spellEnd"/>
           </w:p>
         </w:tc>
         <w:tc>
@@ -7649,7 +6648,6 @@
                 <w:lang w:val="en-US"/>
               </w:rPr>
             </w:pPr>
-            <w:proofErr w:type="spellStart"/>
             <w:r>
               <w:rPr>
                 <w:color w:val="000000"/>
@@ -7657,37 +6655,7 @@
                 <w:szCs w:val="20"/>
                 <w:lang w:val="en-US"/>
               </w:rPr>
-              <w:t>bName</w:t>
-            </w:r>
-            <w:proofErr w:type="spellEnd"/>
-            <w:r>
-              <w:rPr>
-                <w:color w:val="000000"/>
-                <w:sz w:val="20"/>
-                <w:szCs w:val="20"/>
-                <w:lang w:val="en-US"/>
-              </w:rPr>
-              <w:t>=”Alfonso”, list= [</w:t>
-            </w:r>
-            <w:proofErr w:type="spellStart"/>
-            <w:r>
-              <w:rPr>
-                <w:color w:val="000000"/>
-                <w:sz w:val="20"/>
-                <w:szCs w:val="20"/>
-                <w:lang w:val="en-US"/>
-              </w:rPr>
-              <w:t>productA</w:t>
-            </w:r>
-            <w:proofErr w:type="spellEnd"/>
-            <w:r>
-              <w:rPr>
-                <w:color w:val="000000"/>
-                <w:sz w:val="20"/>
-                <w:szCs w:val="20"/>
-                <w:lang w:val="en-US"/>
-              </w:rPr>
-              <w:t>],total=</w:t>
+              <w:t>bName=”Alfonso”, list= [productA],total=</w:t>
             </w:r>
             <w:r>
               <w:rPr>
@@ -7790,7 +6758,6 @@
                 <w:szCs w:val="20"/>
               </w:rPr>
             </w:pPr>
-            <w:proofErr w:type="spellStart"/>
             <w:r>
               <w:rPr>
                 <w:sz w:val="20"/>
@@ -7798,7 +6765,6 @@
               </w:rPr>
               <w:t>OrderInventory</w:t>
             </w:r>
-            <w:proofErr w:type="spellEnd"/>
           </w:p>
         </w:tc>
         <w:tc>
@@ -7822,7 +6788,6 @@
                 <w:szCs w:val="20"/>
               </w:rPr>
             </w:pPr>
-            <w:proofErr w:type="spellStart"/>
             <w:r>
               <w:rPr>
                 <w:sz w:val="20"/>
@@ -7830,7 +6795,6 @@
               </w:rPr>
               <w:t>createOrder</w:t>
             </w:r>
-            <w:proofErr w:type="spellEnd"/>
           </w:p>
         </w:tc>
         <w:tc>
@@ -7892,7 +6856,6 @@
                 <w:lang w:val="en-US"/>
               </w:rPr>
             </w:pPr>
-            <w:proofErr w:type="spellStart"/>
             <w:r>
               <w:rPr>
                 <w:color w:val="000000"/>
@@ -7900,37 +6863,7 @@
                 <w:szCs w:val="20"/>
                 <w:lang w:val="en-US"/>
               </w:rPr>
-              <w:t>bName</w:t>
-            </w:r>
-            <w:proofErr w:type="spellEnd"/>
-            <w:r>
-              <w:rPr>
-                <w:color w:val="000000"/>
-                <w:sz w:val="20"/>
-                <w:szCs w:val="20"/>
-                <w:lang w:val="en-US"/>
-              </w:rPr>
-              <w:t>=”Alfonso”, list= [</w:t>
-            </w:r>
-            <w:proofErr w:type="spellStart"/>
-            <w:r>
-              <w:rPr>
-                <w:color w:val="000000"/>
-                <w:sz w:val="20"/>
-                <w:szCs w:val="20"/>
-                <w:lang w:val="en-US"/>
-              </w:rPr>
-              <w:t>productA</w:t>
-            </w:r>
-            <w:proofErr w:type="spellEnd"/>
-            <w:r>
-              <w:rPr>
-                <w:color w:val="000000"/>
-                <w:sz w:val="20"/>
-                <w:szCs w:val="20"/>
-                <w:lang w:val="en-US"/>
-              </w:rPr>
-              <w:t>],total=</w:t>
+              <w:t>bName=”Alfonso”, list= [productA],total=</w:t>
             </w:r>
             <w:r>
               <w:rPr>
@@ -8073,7 +7006,6 @@
                 <w:szCs w:val="20"/>
               </w:rPr>
             </w:pPr>
-            <w:proofErr w:type="spellStart"/>
             <w:r>
               <w:rPr>
                 <w:sz w:val="20"/>
@@ -8081,7 +7013,6 @@
               </w:rPr>
               <w:t>OrderInventory</w:t>
             </w:r>
-            <w:proofErr w:type="spellEnd"/>
           </w:p>
         </w:tc>
         <w:tc>
@@ -8105,7 +7036,6 @@
                 <w:szCs w:val="20"/>
               </w:rPr>
             </w:pPr>
-            <w:proofErr w:type="spellStart"/>
             <w:r>
               <w:rPr>
                 <w:sz w:val="20"/>
@@ -8113,7 +7043,6 @@
               </w:rPr>
               <w:t>searchOrder</w:t>
             </w:r>
-            <w:proofErr w:type="spellEnd"/>
           </w:p>
         </w:tc>
         <w:tc>
@@ -8234,7 +7163,6 @@
                 <w:szCs w:val="20"/>
               </w:rPr>
             </w:pPr>
-            <w:proofErr w:type="spellStart"/>
             <w:r>
               <w:rPr>
                 <w:sz w:val="20"/>
@@ -8242,7 +7170,6 @@
               </w:rPr>
               <w:t>OrderInventory</w:t>
             </w:r>
-            <w:proofErr w:type="spellEnd"/>
           </w:p>
         </w:tc>
         <w:tc>
@@ -8266,7 +7193,6 @@
                 <w:szCs w:val="20"/>
               </w:rPr>
             </w:pPr>
-            <w:proofErr w:type="spellStart"/>
             <w:r>
               <w:rPr>
                 <w:sz w:val="20"/>
@@ -8274,7 +7200,6 @@
               </w:rPr>
               <w:t>searchOrder</w:t>
             </w:r>
-            <w:proofErr w:type="spellEnd"/>
           </w:p>
         </w:tc>
         <w:tc>
@@ -8420,7 +7345,6 @@
               </w:rPr>
               <w:t>[</w:t>
             </w:r>
-            <w:proofErr w:type="spellStart"/>
             <w:r>
               <w:rPr>
                 <w:color w:val="000000" w:themeColor="text1"/>
@@ -8428,57 +7352,7 @@
                 <w:szCs w:val="20"/>
                 <w:lang w:val="en-US"/>
               </w:rPr>
-              <w:t>bName</w:t>
-            </w:r>
-            <w:proofErr w:type="spellEnd"/>
-            <w:r>
-              <w:rPr>
-                <w:color w:val="000000" w:themeColor="text1"/>
-                <w:sz w:val="20"/>
-                <w:szCs w:val="20"/>
-                <w:lang w:val="en-US"/>
-              </w:rPr>
-              <w:t>=”Enrique”, list= [</w:t>
-            </w:r>
-            <w:proofErr w:type="spellStart"/>
-            <w:r>
-              <w:rPr>
-                <w:color w:val="000000" w:themeColor="text1"/>
-                <w:sz w:val="20"/>
-                <w:szCs w:val="20"/>
-                <w:lang w:val="en-US"/>
-              </w:rPr>
-              <w:t>productB</w:t>
-            </w:r>
-            <w:proofErr w:type="spellEnd"/>
-            <w:r>
-              <w:rPr>
-                <w:color w:val="000000" w:themeColor="text1"/>
-                <w:sz w:val="20"/>
-                <w:szCs w:val="20"/>
-                <w:lang w:val="en-US"/>
-              </w:rPr>
-              <w:t xml:space="preserve">, </w:t>
-            </w:r>
-            <w:proofErr w:type="spellStart"/>
-            <w:r>
-              <w:rPr>
-                <w:color w:val="000000" w:themeColor="text1"/>
-                <w:sz w:val="20"/>
-                <w:szCs w:val="20"/>
-                <w:lang w:val="en-US"/>
-              </w:rPr>
-              <w:t>productC</w:t>
-            </w:r>
-            <w:proofErr w:type="spellEnd"/>
-            <w:r>
-              <w:rPr>
-                <w:color w:val="000000" w:themeColor="text1"/>
-                <w:sz w:val="20"/>
-                <w:szCs w:val="20"/>
-                <w:lang w:val="en-US"/>
-              </w:rPr>
-              <w:t>],total=</w:t>
+              <w:t>bName=”Enrique”, list= [productB, productC],total=</w:t>
             </w:r>
             <w:r>
               <w:rPr>
@@ -8551,7 +7425,6 @@
                 <w:szCs w:val="20"/>
               </w:rPr>
             </w:pPr>
-            <w:proofErr w:type="spellStart"/>
             <w:r>
               <w:rPr>
                 <w:sz w:val="20"/>
@@ -8559,7 +7432,6 @@
               </w:rPr>
               <w:t>OrderInventory</w:t>
             </w:r>
-            <w:proofErr w:type="spellEnd"/>
           </w:p>
         </w:tc>
         <w:tc>
@@ -8583,7 +7455,6 @@
                 <w:szCs w:val="20"/>
               </w:rPr>
             </w:pPr>
-            <w:proofErr w:type="spellStart"/>
             <w:r>
               <w:rPr>
                 <w:sz w:val="20"/>
@@ -8591,7 +7462,6 @@
               </w:rPr>
               <w:t>searchOrder</w:t>
             </w:r>
-            <w:proofErr w:type="spellEnd"/>
           </w:p>
         </w:tc>
         <w:tc>
@@ -8818,7 +7688,6 @@
                 <w:szCs w:val="20"/>
               </w:rPr>
             </w:pPr>
-            <w:proofErr w:type="spellStart"/>
             <w:r>
               <w:rPr>
                 <w:sz w:val="20"/>
@@ -8826,7 +7695,6 @@
               </w:rPr>
               <w:t>OrderInventory</w:t>
             </w:r>
-            <w:proofErr w:type="spellEnd"/>
           </w:p>
         </w:tc>
         <w:tc>
@@ -8850,7 +7718,6 @@
                 <w:szCs w:val="20"/>
               </w:rPr>
             </w:pPr>
-            <w:proofErr w:type="spellStart"/>
             <w:r>
               <w:rPr>
                 <w:sz w:val="20"/>
@@ -8858,7 +7725,6 @@
               </w:rPr>
               <w:t>searchOrder</w:t>
             </w:r>
-            <w:proofErr w:type="spellEnd"/>
           </w:p>
         </w:tc>
         <w:tc>
@@ -9030,7 +7896,6 @@
                 <w:szCs w:val="20"/>
               </w:rPr>
             </w:pPr>
-            <w:proofErr w:type="spellStart"/>
             <w:r>
               <w:rPr>
                 <w:sz w:val="20"/>
@@ -9038,7 +7903,6 @@
               </w:rPr>
               <w:t>OrderInventory</w:t>
             </w:r>
-            <w:proofErr w:type="spellEnd"/>
           </w:p>
         </w:tc>
         <w:tc>
@@ -9062,7 +7926,6 @@
                 <w:szCs w:val="20"/>
               </w:rPr>
             </w:pPr>
-            <w:proofErr w:type="spellStart"/>
             <w:r>
               <w:rPr>
                 <w:sz w:val="20"/>
@@ -9070,7 +7933,6 @@
               </w:rPr>
               <w:t>searchOrder</w:t>
             </w:r>
-            <w:proofErr w:type="spellEnd"/>
           </w:p>
         </w:tc>
         <w:tc>
@@ -9133,7 +7995,6 @@
               </w:rPr>
               <w:t>By=”</w:t>
             </w:r>
-            <w:proofErr w:type="spellStart"/>
             <w:r>
               <w:rPr>
                 <w:sz w:val="20"/>
@@ -9142,7 +8003,6 @@
               </w:rPr>
               <w:t>bName</w:t>
             </w:r>
-            <w:proofErr w:type="spellEnd"/>
             <w:r>
               <w:rPr>
                 <w:sz w:val="20"/>
@@ -9343,7 +8203,6 @@
                 <w:szCs w:val="20"/>
               </w:rPr>
             </w:pPr>
-            <w:proofErr w:type="spellStart"/>
             <w:r>
               <w:rPr>
                 <w:sz w:val="20"/>
@@ -9352,7 +8211,6 @@
               <w:lastRenderedPageBreak/>
               <w:t>OrderInventory</w:t>
             </w:r>
-            <w:proofErr w:type="spellEnd"/>
           </w:p>
         </w:tc>
         <w:tc>
@@ -9376,7 +8234,6 @@
                 <w:szCs w:val="20"/>
               </w:rPr>
             </w:pPr>
-            <w:proofErr w:type="spellStart"/>
             <w:r>
               <w:rPr>
                 <w:sz w:val="20"/>
@@ -9384,7 +8241,6 @@
               </w:rPr>
               <w:t>searchOrder</w:t>
             </w:r>
-            <w:proofErr w:type="spellEnd"/>
           </w:p>
         </w:tc>
         <w:tc>
@@ -9447,7 +8303,6 @@
               </w:rPr>
               <w:t>By=”</w:t>
             </w:r>
-            <w:proofErr w:type="spellStart"/>
             <w:r>
               <w:rPr>
                 <w:sz w:val="20"/>
@@ -9456,7 +8311,6 @@
               </w:rPr>
               <w:t>bName</w:t>
             </w:r>
-            <w:proofErr w:type="spellEnd"/>
             <w:r>
               <w:rPr>
                 <w:sz w:val="20"/>
@@ -9573,7 +8427,6 @@
                 <w:szCs w:val="20"/>
               </w:rPr>
             </w:pPr>
-            <w:proofErr w:type="spellStart"/>
             <w:r>
               <w:rPr>
                 <w:sz w:val="20"/>
@@ -9581,7 +8434,6 @@
               </w:rPr>
               <w:t>OrderInventory</w:t>
             </w:r>
-            <w:proofErr w:type="spellEnd"/>
           </w:p>
         </w:tc>
         <w:tc>
@@ -9605,7 +8457,6 @@
                 <w:szCs w:val="20"/>
               </w:rPr>
             </w:pPr>
-            <w:proofErr w:type="spellStart"/>
             <w:r>
               <w:rPr>
                 <w:sz w:val="20"/>
@@ -9613,7 +8464,6 @@
               </w:rPr>
               <w:t>searchOrder</w:t>
             </w:r>
-            <w:proofErr w:type="spellEnd"/>
           </w:p>
         </w:tc>
         <w:tc>
@@ -9922,7 +8772,6 @@
                 <w:szCs w:val="20"/>
               </w:rPr>
             </w:pPr>
-            <w:proofErr w:type="spellStart"/>
             <w:r>
               <w:rPr>
                 <w:sz w:val="20"/>
@@ -9930,7 +8779,6 @@
               </w:rPr>
               <w:t>OrderInventory</w:t>
             </w:r>
-            <w:proofErr w:type="spellEnd"/>
           </w:p>
         </w:tc>
         <w:tc>
@@ -9954,7 +8802,6 @@
                 <w:szCs w:val="20"/>
               </w:rPr>
             </w:pPr>
-            <w:proofErr w:type="spellStart"/>
             <w:r>
               <w:rPr>
                 <w:sz w:val="20"/>
@@ -9962,7 +8809,6 @@
               </w:rPr>
               <w:t>searchOrder</w:t>
             </w:r>
-            <w:proofErr w:type="spellEnd"/>
           </w:p>
         </w:tc>
         <w:tc>
@@ -11905,28 +10751,28 @@
 </file>
 
 <file path=customXml/item1.xml><?xml version="1.0" encoding="utf-8"?>
-<b:Sources xmlns:b="http://schemas.openxmlformats.org/officeDocument/2006/bibliography" xmlns="http://schemas.openxmlformats.org/officeDocument/2006/bibliography" SelectedStyle="\APASixthEditionOfficeOnline.xsl" StyleName="APA" Version="6"/>
-</file>
-
-<file path=customXml/item2.xml><?xml version="1.0" encoding="utf-8"?>
 <go:gDocsCustomXmlDataStorage xmlns:go="http://customooxmlschemas.google.com/" xmlns:r="http://schemas.openxmlformats.org/officeDocument/2006/relationships" uri="GoogleDocsCustomDataVersion1">
   <go:docsCustomData xmlns:go="http://customooxmlschemas.google.com/" roundtripDataSignature="AMtx7mgUI+wNyzRFAR7ppoqNWYCOHukQHg==">AMUW2mWlrqREWJASiFSpEfQAZfKc4QwiXzr2Oguw01Oy07VfeHvNgper7aRSH2GPBCilRwGccGCbv7i42nIjzFiY6sCP60F9e9vXah1nM0WcZUtBAS4kl0A=</go:docsCustomData>
 </go:gDocsCustomXmlDataStorage>
 </file>
 
-<file path=customXml/itemProps1.xml><?xml version="1.0" encoding="utf-8"?>
-<ds:datastoreItem xmlns:ds="http://schemas.openxmlformats.org/officeDocument/2006/customXml" ds:itemID="{6FEC177B-FE6A-4953-A30C-E0520DEDC0FA}">
-  <ds:schemaRefs>
-    <ds:schemaRef ds:uri="http://schemas.openxmlformats.org/officeDocument/2006/bibliography"/>
-  </ds:schemaRefs>
-</ds:datastoreItem>
+<file path=customXml/item2.xml><?xml version="1.0" encoding="utf-8"?>
+<b:Sources xmlns:b="http://schemas.openxmlformats.org/officeDocument/2006/bibliography" xmlns="http://schemas.openxmlformats.org/officeDocument/2006/bibliography" SelectedStyle="\APASixthEditionOfficeOnline.xsl" StyleName="APA" Version="6"/>
 </file>
 
-<file path=customXml/itemProps2.xml><?xml version="1.0" encoding="utf-8"?>
+<file path=customXml/itemProps1.xml><?xml version="1.0" encoding="utf-8"?>
 <ds:datastoreItem xmlns:ds="http://schemas.openxmlformats.org/officeDocument/2006/customXml" ds:itemID="{11111111-1234-1234-1234-123412341234}">
   <ds:schemaRefs>
     <ds:schemaRef ds:uri="http://customooxmlschemas.google.com/"/>
     <ds:schemaRef ds:uri="http://schemas.openxmlformats.org/officeDocument/2006/relationships"/>
   </ds:schemaRefs>
 </ds:datastoreItem>
+</file>
+
+<file path=customXml/itemProps2.xml><?xml version="1.0" encoding="utf-8"?>
+<ds:datastoreItem xmlns:ds="http://schemas.openxmlformats.org/officeDocument/2006/customXml" ds:itemID="{6FEC177B-FE6A-4953-A30C-E0520DEDC0FA}">
+  <ds:schemaRefs>
+    <ds:schemaRef ds:uri="http://schemas.openxmlformats.org/officeDocument/2006/bibliography"/>
+  </ds:schemaRefs>
+</ds:datastoreItem>
 </file>
</xml_diff>